<commit_message>
Hacemos el codigo que abre una ventana y empezamos nuestro reporte de práctica
</commit_message>
<xml_diff>
--- a/Reportes Pracitcas y Tareas/P5.docx
+++ b/Reportes Pracitcas y Tareas/P5.docx
@@ -35,7 +35,7 @@
                     <pic:cNvPicPr/>
                   </pic:nvPicPr>
                   <pic:blipFill>
-                    <a:blip r:embed="rId4">
+                    <a:blip r:embed="rId5">
                       <a:extLst>
                         <a:ext uri="{28A0092B-C50C-407E-A947-70E740481C1C}">
                           <a14:useLocalDpi xmlns:a14="http://schemas.microsoft.com/office/drawing/2010/main" val="0"/>
@@ -241,11 +241,663 @@
           <w:lang w:val="es-ES"/>
         </w:rPr>
       </w:pPr>
+      <w:r>
+        <w:rPr>
+          <w:rFonts w:ascii="Times New Roman" w:eastAsia="Times New Roman" w:hAnsi="Times New Roman" w:cs="Times New Roman"/>
+          <w:color w:val="000000" w:themeColor="text1"/>
+          <w:lang w:val="es-ES"/>
+        </w:rPr>
+        <w:lastRenderedPageBreak/>
+        <w:t>Ejercicios para aprender</w:t>
+      </w:r>
     </w:p>
     <w:p>
       <w:pPr>
-        <w:rPr>
-          <w:lang w:val="es-ES"/>
+        <w:pStyle w:val="ListParagraph"/>
+        <w:numPr>
+          <w:ilvl w:val="0"/>
+          <w:numId w:val="1"/>
+        </w:numPr>
+        <w:spacing w:before="185" w:line="240" w:lineRule="auto"/>
+        <w:ind w:right="2632"/>
+        <w:jc w:val="both"/>
+        <w:rPr>
+          <w:rFonts w:ascii="Times New Roman" w:eastAsia="Times New Roman" w:hAnsi="Times New Roman" w:cs="Times New Roman"/>
+          <w:color w:val="000000" w:themeColor="text1"/>
+        </w:rPr>
+      </w:pPr>
+      <w:r>
+        <w:rPr>
+          <w:rFonts w:ascii="Times New Roman" w:eastAsia="Times New Roman" w:hAnsi="Times New Roman" w:cs="Times New Roman"/>
+          <w:color w:val="000000" w:themeColor="text1"/>
+        </w:rPr>
+        <w:t>Habilitar una ventan</w:t>
+      </w:r>
+      <w:r>
+        <w:rPr>
+          <w:rFonts w:ascii="Times New Roman" w:eastAsia="Times New Roman" w:hAnsi="Times New Roman" w:cs="Times New Roman"/>
+          <w:color w:val="000000" w:themeColor="text1"/>
+        </w:rPr>
+        <w:t>a</w:t>
+      </w:r>
+    </w:p>
+    <w:tbl>
+      <w:tblPr>
+        <w:tblStyle w:val="TableGrid"/>
+        <w:tblW w:w="8217" w:type="dxa"/>
+        <w:tblLayout w:type="fixed"/>
+        <w:tblLook w:val="04A0" w:firstRow="1" w:lastRow="0" w:firstColumn="1" w:lastColumn="0" w:noHBand="0" w:noVBand="1"/>
+      </w:tblPr>
+      <w:tblGrid>
+        <w:gridCol w:w="3855"/>
+        <w:gridCol w:w="4362"/>
+      </w:tblGrid>
+      <w:tr>
+        <w:trPr>
+          <w:trHeight w:val="608"/>
+        </w:trPr>
+        <w:tc>
+          <w:tcPr>
+            <w:tcW w:w="3855" w:type="dxa"/>
+          </w:tcPr>
+          <w:p>
+            <w:pPr>
+              <w:spacing w:before="185" w:line="240" w:lineRule="auto"/>
+              <w:ind w:right="2632"/>
+              <w:jc w:val="both"/>
+              <w:rPr>
+                <w:rFonts w:ascii="Times New Roman" w:eastAsia="Times New Roman" w:hAnsi="Times New Roman" w:cs="Times New Roman"/>
+                <w:color w:val="000000" w:themeColor="text1"/>
+              </w:rPr>
+            </w:pPr>
+            <w:r>
+              <w:rPr>
+                <w:rFonts w:ascii="Times New Roman" w:eastAsia="Times New Roman" w:hAnsi="Times New Roman" w:cs="Times New Roman"/>
+                <w:color w:val="000000" w:themeColor="text1"/>
+              </w:rPr>
+              <w:t>Proceso</w:t>
+            </w:r>
+          </w:p>
+        </w:tc>
+        <w:tc>
+          <w:tcPr>
+            <w:tcW w:w="4362" w:type="dxa"/>
+          </w:tcPr>
+          <w:p>
+            <w:pPr>
+              <w:spacing w:before="185" w:line="240" w:lineRule="auto"/>
+              <w:ind w:right="2632"/>
+              <w:jc w:val="both"/>
+              <w:rPr>
+                <w:rFonts w:ascii="Times New Roman" w:eastAsia="Times New Roman" w:hAnsi="Times New Roman" w:cs="Times New Roman"/>
+                <w:color w:val="000000" w:themeColor="text1"/>
+              </w:rPr>
+            </w:pPr>
+            <w:r>
+              <w:rPr>
+                <w:rFonts w:ascii="Times New Roman" w:eastAsia="Times New Roman" w:hAnsi="Times New Roman" w:cs="Times New Roman"/>
+                <w:color w:val="000000" w:themeColor="text1"/>
+              </w:rPr>
+              <w:t>Resultado</w:t>
+            </w:r>
+          </w:p>
+        </w:tc>
+      </w:tr>
+      <w:tr>
+        <w:trPr>
+          <w:trHeight w:val="2545"/>
+        </w:trPr>
+        <w:tc>
+          <w:tcPr>
+            <w:tcW w:w="3855" w:type="dxa"/>
+          </w:tcPr>
+          <w:p>
+            <w:pPr>
+              <w:spacing w:before="185" w:line="240" w:lineRule="auto"/>
+              <w:ind w:right="-2500"/>
+              <w:jc w:val="both"/>
+              <w:rPr>
+                <w:rFonts w:ascii="Times New Roman" w:eastAsia="Times New Roman" w:hAnsi="Times New Roman" w:cs="Times New Roman"/>
+                <w:color w:val="000000" w:themeColor="text1"/>
+              </w:rPr>
+            </w:pPr>
+            <w:r>
+              <w:rPr>
+                <w:lang w:val="es-ES"/>
+              </w:rPr>
+              <w:drawing>
+                <wp:inline distT="0" distB="0" distL="0" distR="0" wp14:anchorId="064DD2EA" wp14:editId="72A11B98">
+                  <wp:extent cx="2519916" cy="1092113"/>
+                  <wp:effectExtent l="0" t="0" r="0" b="0"/>
+                  <wp:docPr id="894539279" name="Picture 1" descr="A screenshot of a computer&#10;&#10;Description automatically generated"/>
+                  <wp:cNvGraphicFramePr>
+                    <a:graphicFrameLocks xmlns:a="http://schemas.openxmlformats.org/drawingml/2006/main" noChangeAspect="1"/>
+                  </wp:cNvGraphicFramePr>
+                  <a:graphic xmlns:a="http://schemas.openxmlformats.org/drawingml/2006/main">
+                    <a:graphicData uri="http://schemas.openxmlformats.org/drawingml/2006/picture">
+                      <pic:pic xmlns:pic="http://schemas.openxmlformats.org/drawingml/2006/picture">
+                        <pic:nvPicPr>
+                          <pic:cNvPr id="894539279" name="Picture 1" descr="A screenshot of a computer&#10;&#10;Description automatically generated"/>
+                          <pic:cNvPicPr/>
+                        </pic:nvPicPr>
+                        <pic:blipFill>
+                          <a:blip r:embed="rId6"/>
+                          <a:stretch>
+                            <a:fillRect/>
+                          </a:stretch>
+                        </pic:blipFill>
+                        <pic:spPr>
+                          <a:xfrm>
+                            <a:off x="0" y="0"/>
+                            <a:ext cx="2529305" cy="1096182"/>
+                          </a:xfrm>
+                          <a:prstGeom prst="rect">
+                            <a:avLst/>
+                          </a:prstGeom>
+                        </pic:spPr>
+                      </pic:pic>
+                    </a:graphicData>
+                  </a:graphic>
+                </wp:inline>
+              </w:drawing>
+            </w:r>
+          </w:p>
+        </w:tc>
+        <w:tc>
+          <w:tcPr>
+            <w:tcW w:w="4362" w:type="dxa"/>
+          </w:tcPr>
+          <w:p>
+            <w:pPr>
+              <w:spacing w:before="185" w:line="240" w:lineRule="auto"/>
+              <w:ind w:left="93" w:right="2632"/>
+              <w:jc w:val="both"/>
+              <w:rPr>
+                <w:rFonts w:ascii="Times New Roman" w:eastAsia="Times New Roman" w:hAnsi="Times New Roman" w:cs="Times New Roman"/>
+                <w:color w:val="000000" w:themeColor="text1"/>
+              </w:rPr>
+            </w:pPr>
+            <w:r>
+              <w:rPr>
+                <w:rFonts w:ascii="Times New Roman" w:eastAsia="Times New Roman" w:hAnsi="Times New Roman" w:cs="Times New Roman"/>
+                <w:color w:val="000000" w:themeColor="text1"/>
+              </w:rPr>
+              <w:drawing>
+                <wp:inline distT="0" distB="0" distL="0" distR="0" wp14:anchorId="2C7901D2" wp14:editId="39478DB6">
+                  <wp:extent cx="1914792" cy="2200582"/>
+                  <wp:effectExtent l="0" t="0" r="9525" b="9525"/>
+                  <wp:docPr id="2000582483" name="Picture 1"/>
+                  <wp:cNvGraphicFramePr>
+                    <a:graphicFrameLocks xmlns:a="http://schemas.openxmlformats.org/drawingml/2006/main" noChangeAspect="1"/>
+                  </wp:cNvGraphicFramePr>
+                  <a:graphic xmlns:a="http://schemas.openxmlformats.org/drawingml/2006/main">
+                    <a:graphicData uri="http://schemas.openxmlformats.org/drawingml/2006/picture">
+                      <pic:pic xmlns:pic="http://schemas.openxmlformats.org/drawingml/2006/picture">
+                        <pic:nvPicPr>
+                          <pic:cNvPr id="2000582483" name=""/>
+                          <pic:cNvPicPr/>
+                        </pic:nvPicPr>
+                        <pic:blipFill>
+                          <a:blip r:embed="rId7"/>
+                          <a:stretch>
+                            <a:fillRect/>
+                          </a:stretch>
+                        </pic:blipFill>
+                        <pic:spPr>
+                          <a:xfrm>
+                            <a:off x="0" y="0"/>
+                            <a:ext cx="1914792" cy="2200582"/>
+                          </a:xfrm>
+                          <a:prstGeom prst="rect">
+                            <a:avLst/>
+                          </a:prstGeom>
+                        </pic:spPr>
+                      </pic:pic>
+                    </a:graphicData>
+                  </a:graphic>
+                </wp:inline>
+              </w:drawing>
+            </w:r>
+          </w:p>
+        </w:tc>
+      </w:tr>
+    </w:tbl>
+    <w:p>
+      <w:pPr>
+        <w:spacing w:before="185" w:line="240" w:lineRule="auto"/>
+        <w:ind w:right="2632"/>
+        <w:jc w:val="both"/>
+        <w:rPr>
+          <w:rFonts w:ascii="Times New Roman" w:eastAsia="Times New Roman" w:hAnsi="Times New Roman" w:cs="Times New Roman"/>
+          <w:color w:val="000000" w:themeColor="text1"/>
+        </w:rPr>
+      </w:pPr>
+    </w:p>
+    <w:p>
+      <w:pPr>
+        <w:pStyle w:val="ListParagraph"/>
+        <w:numPr>
+          <w:ilvl w:val="0"/>
+          <w:numId w:val="1"/>
+        </w:numPr>
+        <w:spacing w:before="185" w:line="240" w:lineRule="auto"/>
+        <w:ind w:right="2632"/>
+        <w:jc w:val="both"/>
+        <w:rPr>
+          <w:rFonts w:ascii="Times New Roman" w:eastAsia="Times New Roman" w:hAnsi="Times New Roman" w:cs="Times New Roman"/>
+          <w:color w:val="000000" w:themeColor="text1"/>
+        </w:rPr>
+      </w:pPr>
+      <w:r>
+        <w:rPr>
+          <w:rFonts w:ascii="Times New Roman" w:eastAsia="Times New Roman" w:hAnsi="Times New Roman" w:cs="Times New Roman"/>
+          <w:color w:val="000000" w:themeColor="text1"/>
+        </w:rPr>
+        <w:t>Hola Mundo</w:t>
+      </w:r>
+    </w:p>
+    <w:tbl>
+      <w:tblPr>
+        <w:tblStyle w:val="TableGrid"/>
+        <w:tblW w:w="8217" w:type="dxa"/>
+        <w:tblLayout w:type="fixed"/>
+        <w:tblLook w:val="04A0" w:firstRow="1" w:lastRow="0" w:firstColumn="1" w:lastColumn="0" w:noHBand="0" w:noVBand="1"/>
+      </w:tblPr>
+      <w:tblGrid>
+        <w:gridCol w:w="3855"/>
+        <w:gridCol w:w="4362"/>
+      </w:tblGrid>
+      <w:tr>
+        <w:trPr>
+          <w:trHeight w:val="608"/>
+        </w:trPr>
+        <w:tc>
+          <w:tcPr>
+            <w:tcW w:w="3855" w:type="dxa"/>
+          </w:tcPr>
+          <w:p>
+            <w:pPr>
+              <w:spacing w:before="185" w:line="240" w:lineRule="auto"/>
+              <w:ind w:right="2632"/>
+              <w:jc w:val="both"/>
+              <w:rPr>
+                <w:rFonts w:ascii="Times New Roman" w:eastAsia="Times New Roman" w:hAnsi="Times New Roman" w:cs="Times New Roman"/>
+                <w:color w:val="000000" w:themeColor="text1"/>
+              </w:rPr>
+            </w:pPr>
+            <w:r>
+              <w:rPr>
+                <w:rFonts w:ascii="Times New Roman" w:eastAsia="Times New Roman" w:hAnsi="Times New Roman" w:cs="Times New Roman"/>
+                <w:color w:val="000000" w:themeColor="text1"/>
+              </w:rPr>
+              <w:t>Proceso</w:t>
+            </w:r>
+          </w:p>
+        </w:tc>
+        <w:tc>
+          <w:tcPr>
+            <w:tcW w:w="4362" w:type="dxa"/>
+          </w:tcPr>
+          <w:p>
+            <w:pPr>
+              <w:spacing w:before="185" w:line="240" w:lineRule="auto"/>
+              <w:ind w:right="2632"/>
+              <w:jc w:val="both"/>
+              <w:rPr>
+                <w:rFonts w:ascii="Times New Roman" w:eastAsia="Times New Roman" w:hAnsi="Times New Roman" w:cs="Times New Roman"/>
+                <w:color w:val="000000" w:themeColor="text1"/>
+              </w:rPr>
+            </w:pPr>
+            <w:r>
+              <w:rPr>
+                <w:rFonts w:ascii="Times New Roman" w:eastAsia="Times New Roman" w:hAnsi="Times New Roman" w:cs="Times New Roman"/>
+                <w:color w:val="000000" w:themeColor="text1"/>
+              </w:rPr>
+              <w:t>Resultado</w:t>
+            </w:r>
+          </w:p>
+        </w:tc>
+      </w:tr>
+      <w:tr>
+        <w:trPr>
+          <w:trHeight w:val="2545"/>
+        </w:trPr>
+        <w:tc>
+          <w:tcPr>
+            <w:tcW w:w="3855" w:type="dxa"/>
+          </w:tcPr>
+          <w:p>
+            <w:pPr>
+              <w:spacing w:before="185" w:line="240" w:lineRule="auto"/>
+              <w:ind w:right="-2500"/>
+              <w:jc w:val="both"/>
+              <w:rPr>
+                <w:rFonts w:ascii="Times New Roman" w:eastAsia="Times New Roman" w:hAnsi="Times New Roman" w:cs="Times New Roman"/>
+                <w:color w:val="000000" w:themeColor="text1"/>
+              </w:rPr>
+            </w:pPr>
+          </w:p>
+        </w:tc>
+        <w:tc>
+          <w:tcPr>
+            <w:tcW w:w="4362" w:type="dxa"/>
+          </w:tcPr>
+          <w:p>
+            <w:pPr>
+              <w:spacing w:before="185" w:line="240" w:lineRule="auto"/>
+              <w:ind w:left="93" w:right="2632"/>
+              <w:jc w:val="both"/>
+              <w:rPr>
+                <w:rFonts w:ascii="Times New Roman" w:eastAsia="Times New Roman" w:hAnsi="Times New Roman" w:cs="Times New Roman"/>
+                <w:color w:val="000000" w:themeColor="text1"/>
+              </w:rPr>
+            </w:pPr>
+          </w:p>
+        </w:tc>
+      </w:tr>
+    </w:tbl>
+    <w:p>
+      <w:pPr>
+        <w:spacing w:before="185" w:line="240" w:lineRule="auto"/>
+        <w:ind w:right="2632"/>
+        <w:jc w:val="both"/>
+        <w:rPr>
+          <w:rFonts w:ascii="Times New Roman" w:eastAsia="Times New Roman" w:hAnsi="Times New Roman" w:cs="Times New Roman"/>
+          <w:color w:val="000000" w:themeColor="text1"/>
+        </w:rPr>
+      </w:pPr>
+    </w:p>
+    <w:p>
+      <w:pPr>
+        <w:spacing w:before="185" w:line="240" w:lineRule="auto"/>
+        <w:ind w:right="2632"/>
+        <w:jc w:val="both"/>
+        <w:rPr>
+          <w:rFonts w:ascii="Times New Roman" w:eastAsia="Times New Roman" w:hAnsi="Times New Roman" w:cs="Times New Roman"/>
+          <w:color w:val="000000" w:themeColor="text1"/>
+        </w:rPr>
+      </w:pPr>
+    </w:p>
+    <w:p>
+      <w:pPr>
+        <w:spacing w:before="185" w:line="240" w:lineRule="auto"/>
+        <w:ind w:right="2632"/>
+        <w:jc w:val="both"/>
+        <w:rPr>
+          <w:rFonts w:ascii="Times New Roman" w:eastAsia="Times New Roman" w:hAnsi="Times New Roman" w:cs="Times New Roman"/>
+          <w:color w:val="000000" w:themeColor="text1"/>
+        </w:rPr>
+      </w:pPr>
+    </w:p>
+    <w:p>
+      <w:pPr>
+        <w:spacing w:before="185" w:line="240" w:lineRule="auto"/>
+        <w:ind w:right="2632"/>
+        <w:jc w:val="both"/>
+        <w:rPr>
+          <w:rFonts w:ascii="Times New Roman" w:eastAsia="Times New Roman" w:hAnsi="Times New Roman" w:cs="Times New Roman"/>
+          <w:color w:val="000000" w:themeColor="text1"/>
+        </w:rPr>
+      </w:pPr>
+    </w:p>
+    <w:p>
+      <w:pPr>
+        <w:spacing w:before="185" w:line="240" w:lineRule="auto"/>
+        <w:ind w:right="2632"/>
+        <w:jc w:val="both"/>
+        <w:rPr>
+          <w:rFonts w:ascii="Times New Roman" w:eastAsia="Times New Roman" w:hAnsi="Times New Roman" w:cs="Times New Roman"/>
+          <w:color w:val="000000" w:themeColor="text1"/>
+        </w:rPr>
+      </w:pPr>
+    </w:p>
+    <w:p>
+      <w:pPr>
+        <w:spacing w:before="185" w:line="240" w:lineRule="auto"/>
+        <w:ind w:right="2632"/>
+        <w:jc w:val="both"/>
+        <w:rPr>
+          <w:rFonts w:ascii="Times New Roman" w:eastAsia="Times New Roman" w:hAnsi="Times New Roman" w:cs="Times New Roman"/>
+          <w:color w:val="000000" w:themeColor="text1"/>
+        </w:rPr>
+      </w:pPr>
+    </w:p>
+    <w:p>
+      <w:pPr>
+        <w:spacing w:line="259" w:lineRule="auto"/>
+        <w:rPr>
+          <w:rFonts w:ascii="Times New Roman" w:eastAsia="Times New Roman" w:hAnsi="Times New Roman" w:cs="Times New Roman"/>
+          <w:color w:val="000000" w:themeColor="text1"/>
+        </w:rPr>
+      </w:pPr>
+      <w:r>
+        <w:rPr>
+          <w:rFonts w:ascii="Times New Roman" w:eastAsia="Times New Roman" w:hAnsi="Times New Roman" w:cs="Times New Roman"/>
+          <w:color w:val="000000" w:themeColor="text1"/>
+        </w:rPr>
+        <w:br w:type="page"/>
+      </w:r>
+    </w:p>
+    <w:tbl>
+      <w:tblPr>
+        <w:tblStyle w:val="TableGrid"/>
+        <w:tblW w:w="8217" w:type="dxa"/>
+        <w:tblLayout w:type="fixed"/>
+        <w:tblLook w:val="04A0" w:firstRow="1" w:lastRow="0" w:firstColumn="1" w:lastColumn="0" w:noHBand="0" w:noVBand="1"/>
+      </w:tblPr>
+      <w:tblGrid>
+        <w:gridCol w:w="3855"/>
+        <w:gridCol w:w="4362"/>
+      </w:tblGrid>
+      <w:tr>
+        <w:trPr>
+          <w:trHeight w:val="608"/>
+        </w:trPr>
+        <w:tc>
+          <w:tcPr>
+            <w:tcW w:w="3855" w:type="dxa"/>
+          </w:tcPr>
+          <w:p>
+            <w:pPr>
+              <w:spacing w:before="185" w:line="240" w:lineRule="auto"/>
+              <w:ind w:right="2632"/>
+              <w:jc w:val="both"/>
+              <w:rPr>
+                <w:rFonts w:ascii="Times New Roman" w:eastAsia="Times New Roman" w:hAnsi="Times New Roman" w:cs="Times New Roman"/>
+                <w:color w:val="000000" w:themeColor="text1"/>
+              </w:rPr>
+            </w:pPr>
+            <w:r>
+              <w:rPr>
+                <w:rFonts w:ascii="Times New Roman" w:eastAsia="Times New Roman" w:hAnsi="Times New Roman" w:cs="Times New Roman"/>
+                <w:color w:val="000000" w:themeColor="text1"/>
+              </w:rPr>
+              <w:lastRenderedPageBreak/>
+              <w:t>Proceso</w:t>
+            </w:r>
+          </w:p>
+        </w:tc>
+        <w:tc>
+          <w:tcPr>
+            <w:tcW w:w="4362" w:type="dxa"/>
+          </w:tcPr>
+          <w:p>
+            <w:pPr>
+              <w:spacing w:before="185" w:line="240" w:lineRule="auto"/>
+              <w:ind w:right="2632"/>
+              <w:jc w:val="both"/>
+              <w:rPr>
+                <w:rFonts w:ascii="Times New Roman" w:eastAsia="Times New Roman" w:hAnsi="Times New Roman" w:cs="Times New Roman"/>
+                <w:color w:val="000000" w:themeColor="text1"/>
+              </w:rPr>
+            </w:pPr>
+            <w:r>
+              <w:rPr>
+                <w:rFonts w:ascii="Times New Roman" w:eastAsia="Times New Roman" w:hAnsi="Times New Roman" w:cs="Times New Roman"/>
+                <w:color w:val="000000" w:themeColor="text1"/>
+              </w:rPr>
+              <w:t>Resultado</w:t>
+            </w:r>
+          </w:p>
+        </w:tc>
+      </w:tr>
+      <w:tr>
+        <w:trPr>
+          <w:trHeight w:val="2545"/>
+        </w:trPr>
+        <w:tc>
+          <w:tcPr>
+            <w:tcW w:w="3855" w:type="dxa"/>
+          </w:tcPr>
+          <w:p>
+            <w:pPr>
+              <w:spacing w:before="185" w:line="240" w:lineRule="auto"/>
+              <w:ind w:right="-2500"/>
+              <w:jc w:val="both"/>
+              <w:rPr>
+                <w:rFonts w:ascii="Times New Roman" w:eastAsia="Times New Roman" w:hAnsi="Times New Roman" w:cs="Times New Roman"/>
+                <w:color w:val="000000" w:themeColor="text1"/>
+              </w:rPr>
+            </w:pPr>
+          </w:p>
+        </w:tc>
+        <w:tc>
+          <w:tcPr>
+            <w:tcW w:w="4362" w:type="dxa"/>
+          </w:tcPr>
+          <w:p>
+            <w:pPr>
+              <w:spacing w:before="185" w:line="240" w:lineRule="auto"/>
+              <w:ind w:left="93" w:right="2632"/>
+              <w:jc w:val="both"/>
+              <w:rPr>
+                <w:rFonts w:ascii="Times New Roman" w:eastAsia="Times New Roman" w:hAnsi="Times New Roman" w:cs="Times New Roman"/>
+                <w:color w:val="000000" w:themeColor="text1"/>
+              </w:rPr>
+            </w:pPr>
+          </w:p>
+        </w:tc>
+      </w:tr>
+    </w:tbl>
+    <w:p>
+      <w:pPr>
+        <w:spacing w:before="185" w:line="240" w:lineRule="auto"/>
+        <w:ind w:right="2632"/>
+        <w:jc w:val="both"/>
+        <w:rPr>
+          <w:rFonts w:ascii="Times New Roman" w:eastAsia="Times New Roman" w:hAnsi="Times New Roman" w:cs="Times New Roman"/>
+          <w:color w:val="000000" w:themeColor="text1"/>
+        </w:rPr>
+      </w:pPr>
+    </w:p>
+    <w:tbl>
+      <w:tblPr>
+        <w:tblStyle w:val="TableGrid"/>
+        <w:tblW w:w="8217" w:type="dxa"/>
+        <w:tblLayout w:type="fixed"/>
+        <w:tblLook w:val="04A0" w:firstRow="1" w:lastRow="0" w:firstColumn="1" w:lastColumn="0" w:noHBand="0" w:noVBand="1"/>
+      </w:tblPr>
+      <w:tblGrid>
+        <w:gridCol w:w="3855"/>
+        <w:gridCol w:w="4362"/>
+      </w:tblGrid>
+      <w:tr>
+        <w:trPr>
+          <w:trHeight w:val="608"/>
+        </w:trPr>
+        <w:tc>
+          <w:tcPr>
+            <w:tcW w:w="3855" w:type="dxa"/>
+          </w:tcPr>
+          <w:p>
+            <w:pPr>
+              <w:spacing w:before="185" w:line="240" w:lineRule="auto"/>
+              <w:ind w:right="2632"/>
+              <w:jc w:val="both"/>
+              <w:rPr>
+                <w:rFonts w:ascii="Times New Roman" w:eastAsia="Times New Roman" w:hAnsi="Times New Roman" w:cs="Times New Roman"/>
+                <w:color w:val="000000" w:themeColor="text1"/>
+              </w:rPr>
+            </w:pPr>
+            <w:r>
+              <w:rPr>
+                <w:rFonts w:ascii="Times New Roman" w:eastAsia="Times New Roman" w:hAnsi="Times New Roman" w:cs="Times New Roman"/>
+                <w:color w:val="000000" w:themeColor="text1"/>
+              </w:rPr>
+              <w:t>Proceso</w:t>
+            </w:r>
+          </w:p>
+        </w:tc>
+        <w:tc>
+          <w:tcPr>
+            <w:tcW w:w="4362" w:type="dxa"/>
+          </w:tcPr>
+          <w:p>
+            <w:pPr>
+              <w:spacing w:before="185" w:line="240" w:lineRule="auto"/>
+              <w:ind w:right="2632"/>
+              <w:jc w:val="both"/>
+              <w:rPr>
+                <w:rFonts w:ascii="Times New Roman" w:eastAsia="Times New Roman" w:hAnsi="Times New Roman" w:cs="Times New Roman"/>
+                <w:color w:val="000000" w:themeColor="text1"/>
+              </w:rPr>
+            </w:pPr>
+            <w:r>
+              <w:rPr>
+                <w:rFonts w:ascii="Times New Roman" w:eastAsia="Times New Roman" w:hAnsi="Times New Roman" w:cs="Times New Roman"/>
+                <w:color w:val="000000" w:themeColor="text1"/>
+              </w:rPr>
+              <w:t>Resultado</w:t>
+            </w:r>
+          </w:p>
+        </w:tc>
+      </w:tr>
+      <w:tr>
+        <w:trPr>
+          <w:trHeight w:val="2545"/>
+        </w:trPr>
+        <w:tc>
+          <w:tcPr>
+            <w:tcW w:w="3855" w:type="dxa"/>
+          </w:tcPr>
+          <w:p>
+            <w:pPr>
+              <w:spacing w:before="185" w:line="240" w:lineRule="auto"/>
+              <w:ind w:right="-2500"/>
+              <w:jc w:val="both"/>
+              <w:rPr>
+                <w:rFonts w:ascii="Times New Roman" w:eastAsia="Times New Roman" w:hAnsi="Times New Roman" w:cs="Times New Roman"/>
+                <w:color w:val="000000" w:themeColor="text1"/>
+              </w:rPr>
+            </w:pPr>
+          </w:p>
+        </w:tc>
+        <w:tc>
+          <w:tcPr>
+            <w:tcW w:w="4362" w:type="dxa"/>
+          </w:tcPr>
+          <w:p>
+            <w:pPr>
+              <w:spacing w:before="185" w:line="240" w:lineRule="auto"/>
+              <w:ind w:left="93" w:right="2632"/>
+              <w:jc w:val="both"/>
+              <w:rPr>
+                <w:rFonts w:ascii="Times New Roman" w:eastAsia="Times New Roman" w:hAnsi="Times New Roman" w:cs="Times New Roman"/>
+                <w:color w:val="000000" w:themeColor="text1"/>
+              </w:rPr>
+            </w:pPr>
+          </w:p>
+        </w:tc>
+      </w:tr>
+    </w:tbl>
+    <w:p>
+      <w:pPr>
+        <w:spacing w:before="185" w:line="240" w:lineRule="auto"/>
+        <w:ind w:right="2632"/>
+        <w:jc w:val="both"/>
+        <w:rPr>
+          <w:rFonts w:ascii="Times New Roman" w:eastAsia="Times New Roman" w:hAnsi="Times New Roman" w:cs="Times New Roman"/>
+          <w:color w:val="000000" w:themeColor="text1"/>
         </w:rPr>
       </w:pPr>
     </w:p>
@@ -257,6 +909,103 @@
     </w:sectPr>
   </w:body>
 </w:document>
+</file>
+
+<file path=word/numbering.xml><?xml version="1.0" encoding="utf-8"?>
+<w:numbering xmlns:wpc="http://schemas.microsoft.com/office/word/2010/wordprocessingCanvas" xmlns:cx="http://schemas.microsoft.com/office/drawing/2014/chartex" xmlns:cx1="http://schemas.microsoft.com/office/drawing/2015/9/8/chartex" xmlns:cx2="http://schemas.microsoft.com/office/drawing/2015/10/21/chartex" xmlns:cx3="http://schemas.microsoft.com/office/drawing/2016/5/9/chartex" xmlns:cx4="http://schemas.microsoft.com/office/drawing/2016/5/10/chartex" xmlns:cx5="http://schemas.microsoft.com/office/drawing/2016/5/11/chartex" xmlns:cx6="http://schemas.microsoft.com/office/drawing/2016/5/12/chartex" xmlns:cx7="http://schemas.microsoft.com/office/drawing/2016/5/13/chartex" xmlns:cx8="http://schemas.microsoft.com/office/drawing/2016/5/14/chartex" xmlns:mc="http://schemas.openxmlformats.org/markup-compatibility/2006" xmlns:aink="http://schemas.microsoft.com/office/drawing/2016/ink" xmlns:am3d="http://schemas.microsoft.com/office/drawing/2017/model3d" xmlns:o="urn:schemas-microsoft-com:office:office" xmlns:oel="http://schemas.microsoft.com/office/2019/extlst" xmlns:r="http://schemas.openxmlformats.org/officeDocument/2006/relationships" xmlns:m="http://schemas.openxmlformats.org/officeDocument/2006/math" xmlns:v="urn:schemas-microsoft-com:vml" xmlns:wp14="http://schemas.microsoft.com/office/word/2010/wordprocessingDrawing" xmlns:wp="http://schemas.openxmlformats.org/drawingml/2006/wordprocessingDrawing" xmlns:w10="urn:schemas-microsoft-com:office:word" xmlns:w="http://schemas.openxmlformats.org/wordprocessingml/2006/main" xmlns:w14="http://schemas.microsoft.com/office/word/2010/wordml" xmlns:w15="http://schemas.microsoft.com/office/word/2012/wordml" xmlns:w16cex="http://schemas.microsoft.com/office/word/2018/wordml/cex" xmlns:w16cid="http://schemas.microsoft.com/office/word/2016/wordml/cid" xmlns:w16="http://schemas.microsoft.com/office/word/2018/wordml" xmlns:w16du="http://schemas.microsoft.com/office/word/2023/wordml/word16du" xmlns:w16sdtdh="http://schemas.microsoft.com/office/word/2020/wordml/sdtdatahash" xmlns:w16sdtfl="http://schemas.microsoft.com/office/word/2024/wordml/sdtformatlock" xmlns:w16se="http://schemas.microsoft.com/office/word/2015/wordml/symex" xmlns:wpg="http://schemas.microsoft.com/office/word/2010/wordprocessingGroup" xmlns:wpi="http://schemas.microsoft.com/office/word/2010/wordprocessingInk" xmlns:wne="http://schemas.microsoft.com/office/word/2006/wordml" xmlns:wps="http://schemas.microsoft.com/office/word/2010/wordprocessingShape" mc:Ignorable="w14 w15 w16se w16cid w16 w16cex w16sdtdh w16sdtfl w16du wp14">
+  <w:abstractNum w:abstractNumId="0" w15:restartNumberingAfterBreak="0">
+    <w:nsid w:val="00EA36CA"/>
+    <w:multiLevelType w:val="hybridMultilevel"/>
+    <w:tmpl w:val="458C86E8"/>
+    <w:lvl w:ilvl="0" w:tplc="0C0A000F">
+      <w:start w:val="1"/>
+      <w:numFmt w:val="decimal"/>
+      <w:lvlText w:val="%1."/>
+      <w:lvlJc w:val="left"/>
+      <w:pPr>
+        <w:ind w:left="720" w:hanging="360"/>
+      </w:pPr>
+      <w:rPr>
+        <w:rFonts w:hint="default"/>
+      </w:rPr>
+    </w:lvl>
+    <w:lvl w:ilvl="1" w:tplc="0C0A0019" w:tentative="1">
+      <w:start w:val="1"/>
+      <w:numFmt w:val="lowerLetter"/>
+      <w:lvlText w:val="%2."/>
+      <w:lvlJc w:val="left"/>
+      <w:pPr>
+        <w:ind w:left="1440" w:hanging="360"/>
+      </w:pPr>
+    </w:lvl>
+    <w:lvl w:ilvl="2" w:tplc="0C0A001B" w:tentative="1">
+      <w:start w:val="1"/>
+      <w:numFmt w:val="lowerRoman"/>
+      <w:lvlText w:val="%3."/>
+      <w:lvlJc w:val="right"/>
+      <w:pPr>
+        <w:ind w:left="2160" w:hanging="180"/>
+      </w:pPr>
+    </w:lvl>
+    <w:lvl w:ilvl="3" w:tplc="0C0A000F" w:tentative="1">
+      <w:start w:val="1"/>
+      <w:numFmt w:val="decimal"/>
+      <w:lvlText w:val="%4."/>
+      <w:lvlJc w:val="left"/>
+      <w:pPr>
+        <w:ind w:left="2880" w:hanging="360"/>
+      </w:pPr>
+    </w:lvl>
+    <w:lvl w:ilvl="4" w:tplc="0C0A0019" w:tentative="1">
+      <w:start w:val="1"/>
+      <w:numFmt w:val="lowerLetter"/>
+      <w:lvlText w:val="%5."/>
+      <w:lvlJc w:val="left"/>
+      <w:pPr>
+        <w:ind w:left="3600" w:hanging="360"/>
+      </w:pPr>
+    </w:lvl>
+    <w:lvl w:ilvl="5" w:tplc="0C0A001B" w:tentative="1">
+      <w:start w:val="1"/>
+      <w:numFmt w:val="lowerRoman"/>
+      <w:lvlText w:val="%6."/>
+      <w:lvlJc w:val="right"/>
+      <w:pPr>
+        <w:ind w:left="4320" w:hanging="180"/>
+      </w:pPr>
+    </w:lvl>
+    <w:lvl w:ilvl="6" w:tplc="0C0A000F" w:tentative="1">
+      <w:start w:val="1"/>
+      <w:numFmt w:val="decimal"/>
+      <w:lvlText w:val="%7."/>
+      <w:lvlJc w:val="left"/>
+      <w:pPr>
+        <w:ind w:left="5040" w:hanging="360"/>
+      </w:pPr>
+    </w:lvl>
+    <w:lvl w:ilvl="7" w:tplc="0C0A0019" w:tentative="1">
+      <w:start w:val="1"/>
+      <w:numFmt w:val="lowerLetter"/>
+      <w:lvlText w:val="%8."/>
+      <w:lvlJc w:val="left"/>
+      <w:pPr>
+        <w:ind w:left="5760" w:hanging="360"/>
+      </w:pPr>
+    </w:lvl>
+    <w:lvl w:ilvl="8" w:tplc="0C0A001B" w:tentative="1">
+      <w:start w:val="1"/>
+      <w:numFmt w:val="lowerRoman"/>
+      <w:lvlText w:val="%9."/>
+      <w:lvlJc w:val="right"/>
+      <w:pPr>
+        <w:ind w:left="6480" w:hanging="180"/>
+      </w:pPr>
+    </w:lvl>
+  </w:abstractNum>
+  <w:num w:numId="1" w16cid:durableId="1126195807">
+    <w:abstractNumId w:val="0"/>
+  </w:num>
+</w:numbering>
 </file>
 
 <file path=word/styles.xml><?xml version="1.0" encoding="utf-8"?>
@@ -659,7 +1408,7 @@
   <w:style w:type="paragraph" w:default="1" w:styleId="Normal">
     <w:name w:val="Normal"/>
     <w:qFormat/>
-    <w:rsid w:val="00AC662A"/>
+    <w:rsid w:val="00AB54F3"/>
     <w:pPr>
       <w:spacing w:line="279" w:lineRule="auto"/>
     </w:pPr>
@@ -1284,6 +2033,25 @@
       <w:color w:val="0F4761" w:themeColor="accent1" w:themeShade="BF"/>
       <w:spacing w:val="5"/>
     </w:rPr>
+  </w:style>
+  <w:style w:type="table" w:styleId="TableGrid">
+    <w:name w:val="Table Grid"/>
+    <w:basedOn w:val="TableNormal"/>
+    <w:uiPriority w:val="39"/>
+    <w:rsid w:val="00F6540C"/>
+    <w:pPr>
+      <w:spacing w:after="0" w:line="240" w:lineRule="auto"/>
+    </w:pPr>
+    <w:tblPr>
+      <w:tblBorders>
+        <w:top w:val="single" w:sz="4" w:space="0" w:color="auto"/>
+        <w:left w:val="single" w:sz="4" w:space="0" w:color="auto"/>
+        <w:bottom w:val="single" w:sz="4" w:space="0" w:color="auto"/>
+        <w:right w:val="single" w:sz="4" w:space="0" w:color="auto"/>
+        <w:insideH w:val="single" w:sz="4" w:space="0" w:color="auto"/>
+        <w:insideV w:val="single" w:sz="4" w:space="0" w:color="auto"/>
+      </w:tblBorders>
+    </w:tblPr>
   </w:style>
 </w:styles>
 </file>

</xml_diff>

<commit_message>
Empezamos a crear las modificaciones necesarias para hacer ejercicios con las ventanas
</commit_message>
<xml_diff>
--- a/Reportes Pracitcas y Tareas/P5.docx
+++ b/Reportes Pracitcas y Tareas/P5.docx
@@ -363,6 +363,7 @@
             </w:pPr>
             <w:r>
               <w:rPr>
+                <w:noProof/>
                 <w:lang w:val="es-ES"/>
               </w:rPr>
               <w:drawing>
@@ -420,12 +421,13 @@
             <w:r>
               <w:rPr>
                 <w:rFonts w:ascii="Times New Roman" w:eastAsia="Times New Roman" w:hAnsi="Times New Roman" w:cs="Times New Roman"/>
+                <w:noProof/>
                 <w:color w:val="000000" w:themeColor="text1"/>
               </w:rPr>
               <w:drawing>
-                <wp:inline distT="0" distB="0" distL="0" distR="0" wp14:anchorId="2C7901D2" wp14:editId="39478DB6">
-                  <wp:extent cx="1914792" cy="2200582"/>
-                  <wp:effectExtent l="0" t="0" r="9525" b="9525"/>
+                <wp:inline distT="0" distB="0" distL="0" distR="0" wp14:anchorId="2C7901D2" wp14:editId="353A4047">
+                  <wp:extent cx="1010093" cy="1160853"/>
+                  <wp:effectExtent l="0" t="0" r="0" b="1270"/>
                   <wp:docPr id="2000582483" name="Picture 1"/>
                   <wp:cNvGraphicFramePr>
                     <a:graphicFrameLocks xmlns:a="http://schemas.openxmlformats.org/drawingml/2006/main" noChangeAspect="1"/>
@@ -446,7 +448,7 @@
                         <pic:spPr>
                           <a:xfrm>
                             <a:off x="0" y="0"/>
-                            <a:ext cx="1914792" cy="2200582"/>
+                            <a:ext cx="1016021" cy="1167665"/>
                           </a:xfrm>
                           <a:prstGeom prst="rect">
                             <a:avLst/>
@@ -576,6 +578,47 @@
                 <w:color w:val="000000" w:themeColor="text1"/>
               </w:rPr>
             </w:pPr>
+            <w:r>
+              <w:rPr>
+                <w:rFonts w:ascii="Times New Roman" w:eastAsia="Times New Roman" w:hAnsi="Times New Roman" w:cs="Times New Roman"/>
+                <w:color w:val="000000" w:themeColor="text1"/>
+              </w:rPr>
+              <w:drawing>
+                <wp:inline distT="0" distB="0" distL="0" distR="0" wp14:anchorId="73A37A5E" wp14:editId="16B45992">
+                  <wp:extent cx="2200939" cy="1434028"/>
+                  <wp:effectExtent l="0" t="0" r="8890" b="0"/>
+                  <wp:docPr id="1787447838" name="Picture 1"/>
+                  <wp:cNvGraphicFramePr>
+                    <a:graphicFrameLocks xmlns:a="http://schemas.openxmlformats.org/drawingml/2006/main" noChangeAspect="1"/>
+                  </wp:cNvGraphicFramePr>
+                  <a:graphic xmlns:a="http://schemas.openxmlformats.org/drawingml/2006/main">
+                    <a:graphicData uri="http://schemas.openxmlformats.org/drawingml/2006/picture">
+                      <pic:pic xmlns:pic="http://schemas.openxmlformats.org/drawingml/2006/picture">
+                        <pic:nvPicPr>
+                          <pic:cNvPr id="1787447838" name=""/>
+                          <pic:cNvPicPr/>
+                        </pic:nvPicPr>
+                        <pic:blipFill>
+                          <a:blip r:embed="rId8"/>
+                          <a:stretch>
+                            <a:fillRect/>
+                          </a:stretch>
+                        </pic:blipFill>
+                        <pic:spPr>
+                          <a:xfrm>
+                            <a:off x="0" y="0"/>
+                            <a:ext cx="2203720" cy="1435840"/>
+                          </a:xfrm>
+                          <a:prstGeom prst="rect">
+                            <a:avLst/>
+                          </a:prstGeom>
+                        </pic:spPr>
+                      </pic:pic>
+                    </a:graphicData>
+                  </a:graphic>
+                </wp:inline>
+              </w:drawing>
+            </w:r>
           </w:p>
         </w:tc>
         <w:tc>
@@ -592,15 +635,54 @@
                 <w:color w:val="000000" w:themeColor="text1"/>
               </w:rPr>
             </w:pPr>
+            <w:r>
+              <w:rPr>
+                <w:rFonts w:ascii="Times New Roman" w:eastAsia="Times New Roman" w:hAnsi="Times New Roman" w:cs="Times New Roman"/>
+                <w:color w:val="000000" w:themeColor="text1"/>
+              </w:rPr>
+              <w:drawing>
+                <wp:inline distT="0" distB="0" distL="0" distR="0" wp14:anchorId="55301692" wp14:editId="30DECEB0">
+                  <wp:extent cx="1219370" cy="533474"/>
+                  <wp:effectExtent l="0" t="0" r="0" b="0"/>
+                  <wp:docPr id="1236678406" name="Picture 1"/>
+                  <wp:cNvGraphicFramePr>
+                    <a:graphicFrameLocks xmlns:a="http://schemas.openxmlformats.org/drawingml/2006/main" noChangeAspect="1"/>
+                  </wp:cNvGraphicFramePr>
+                  <a:graphic xmlns:a="http://schemas.openxmlformats.org/drawingml/2006/main">
+                    <a:graphicData uri="http://schemas.openxmlformats.org/drawingml/2006/picture">
+                      <pic:pic xmlns:pic="http://schemas.openxmlformats.org/drawingml/2006/picture">
+                        <pic:nvPicPr>
+                          <pic:cNvPr id="1236678406" name=""/>
+                          <pic:cNvPicPr/>
+                        </pic:nvPicPr>
+                        <pic:blipFill>
+                          <a:blip r:embed="rId9"/>
+                          <a:stretch>
+                            <a:fillRect/>
+                          </a:stretch>
+                        </pic:blipFill>
+                        <pic:spPr>
+                          <a:xfrm>
+                            <a:off x="0" y="0"/>
+                            <a:ext cx="1219370" cy="533474"/>
+                          </a:xfrm>
+                          <a:prstGeom prst="rect">
+                            <a:avLst/>
+                          </a:prstGeom>
+                        </pic:spPr>
+                      </pic:pic>
+                    </a:graphicData>
+                  </a:graphic>
+                </wp:inline>
+              </w:drawing>
+            </w:r>
           </w:p>
         </w:tc>
       </w:tr>
     </w:tbl>
     <w:p>
       <w:pPr>
-        <w:spacing w:before="185" w:line="240" w:lineRule="auto"/>
-        <w:ind w:right="2632"/>
-        <w:jc w:val="both"/>
+        <w:spacing w:line="259" w:lineRule="auto"/>
         <w:rPr>
           <w:rFonts w:ascii="Times New Roman" w:eastAsia="Times New Roman" w:hAnsi="Times New Roman" w:cs="Times New Roman"/>
           <w:color w:val="000000" w:themeColor="text1"/>
@@ -609,62 +691,11 @@
     </w:p>
     <w:p>
       <w:pPr>
-        <w:spacing w:before="185" w:line="240" w:lineRule="auto"/>
-        <w:ind w:right="2632"/>
-        <w:jc w:val="both"/>
-        <w:rPr>
-          <w:rFonts w:ascii="Times New Roman" w:eastAsia="Times New Roman" w:hAnsi="Times New Roman" w:cs="Times New Roman"/>
-          <w:color w:val="000000" w:themeColor="text1"/>
-        </w:rPr>
-      </w:pPr>
-    </w:p>
-    <w:p>
-      <w:pPr>
-        <w:spacing w:before="185" w:line="240" w:lineRule="auto"/>
-        <w:ind w:right="2632"/>
-        <w:jc w:val="both"/>
-        <w:rPr>
-          <w:rFonts w:ascii="Times New Roman" w:eastAsia="Times New Roman" w:hAnsi="Times New Roman" w:cs="Times New Roman"/>
-          <w:color w:val="000000" w:themeColor="text1"/>
-        </w:rPr>
-      </w:pPr>
-    </w:p>
-    <w:p>
-      <w:pPr>
-        <w:spacing w:before="185" w:line="240" w:lineRule="auto"/>
-        <w:ind w:right="2632"/>
-        <w:jc w:val="both"/>
-        <w:rPr>
-          <w:rFonts w:ascii="Times New Roman" w:eastAsia="Times New Roman" w:hAnsi="Times New Roman" w:cs="Times New Roman"/>
-          <w:color w:val="000000" w:themeColor="text1"/>
-        </w:rPr>
-      </w:pPr>
-    </w:p>
-    <w:p>
-      <w:pPr>
-        <w:spacing w:before="185" w:line="240" w:lineRule="auto"/>
-        <w:ind w:right="2632"/>
-        <w:jc w:val="both"/>
-        <w:rPr>
-          <w:rFonts w:ascii="Times New Roman" w:eastAsia="Times New Roman" w:hAnsi="Times New Roman" w:cs="Times New Roman"/>
-          <w:color w:val="000000" w:themeColor="text1"/>
-        </w:rPr>
-      </w:pPr>
-    </w:p>
-    <w:p>
-      <w:pPr>
-        <w:spacing w:before="185" w:line="240" w:lineRule="auto"/>
-        <w:ind w:right="2632"/>
-        <w:jc w:val="both"/>
-        <w:rPr>
-          <w:rFonts w:ascii="Times New Roman" w:eastAsia="Times New Roman" w:hAnsi="Times New Roman" w:cs="Times New Roman"/>
-          <w:color w:val="000000" w:themeColor="text1"/>
-        </w:rPr>
-      </w:pPr>
-    </w:p>
-    <w:p>
-      <w:pPr>
-        <w:spacing w:line="259" w:lineRule="auto"/>
+        <w:pStyle w:val="ListParagraph"/>
+        <w:numPr>
+          <w:ilvl w:val="0"/>
+          <w:numId w:val="1"/>
+        </w:numPr>
         <w:rPr>
           <w:rFonts w:ascii="Times New Roman" w:eastAsia="Times New Roman" w:hAnsi="Times New Roman" w:cs="Times New Roman"/>
           <w:color w:val="000000" w:themeColor="text1"/>
@@ -675,7 +706,7 @@
           <w:rFonts w:ascii="Times New Roman" w:eastAsia="Times New Roman" w:hAnsi="Times New Roman" w:cs="Times New Roman"/>
           <w:color w:val="000000" w:themeColor="text1"/>
         </w:rPr>
-        <w:br w:type="page"/>
+        <w:t>Agregar dos textos</w:t>
       </w:r>
     </w:p>
     <w:tbl>
@@ -712,7 +743,6 @@
                 <w:rFonts w:ascii="Times New Roman" w:eastAsia="Times New Roman" w:hAnsi="Times New Roman" w:cs="Times New Roman"/>
                 <w:color w:val="000000" w:themeColor="text1"/>
               </w:rPr>
-              <w:lastRenderedPageBreak/>
               <w:t>Proceso</w:t>
             </w:r>
           </w:p>
@@ -759,6 +789,47 @@
                 <w:color w:val="000000" w:themeColor="text1"/>
               </w:rPr>
             </w:pPr>
+            <w:r>
+              <w:rPr>
+                <w:rFonts w:ascii="Times New Roman" w:eastAsia="Times New Roman" w:hAnsi="Times New Roman" w:cs="Times New Roman"/>
+                <w:color w:val="000000" w:themeColor="text1"/>
+              </w:rPr>
+              <w:drawing>
+                <wp:inline distT="0" distB="0" distL="0" distR="0" wp14:anchorId="775FB6EC" wp14:editId="2DF985D4">
+                  <wp:extent cx="2310765" cy="1528445"/>
+                  <wp:effectExtent l="0" t="0" r="0" b="0"/>
+                  <wp:docPr id="341539546" name="Picture 1"/>
+                  <wp:cNvGraphicFramePr>
+                    <a:graphicFrameLocks xmlns:a="http://schemas.openxmlformats.org/drawingml/2006/main" noChangeAspect="1"/>
+                  </wp:cNvGraphicFramePr>
+                  <a:graphic xmlns:a="http://schemas.openxmlformats.org/drawingml/2006/main">
+                    <a:graphicData uri="http://schemas.openxmlformats.org/drawingml/2006/picture">
+                      <pic:pic xmlns:pic="http://schemas.openxmlformats.org/drawingml/2006/picture">
+                        <pic:nvPicPr>
+                          <pic:cNvPr id="341539546" name=""/>
+                          <pic:cNvPicPr/>
+                        </pic:nvPicPr>
+                        <pic:blipFill>
+                          <a:blip r:embed="rId10"/>
+                          <a:stretch>
+                            <a:fillRect/>
+                          </a:stretch>
+                        </pic:blipFill>
+                        <pic:spPr>
+                          <a:xfrm>
+                            <a:off x="0" y="0"/>
+                            <a:ext cx="2310765" cy="1528445"/>
+                          </a:xfrm>
+                          <a:prstGeom prst="rect">
+                            <a:avLst/>
+                          </a:prstGeom>
+                        </pic:spPr>
+                      </pic:pic>
+                    </a:graphicData>
+                  </a:graphic>
+                </wp:inline>
+              </w:drawing>
+            </w:r>
           </w:p>
         </w:tc>
         <w:tc>
@@ -775,6 +846,47 @@
                 <w:color w:val="000000" w:themeColor="text1"/>
               </w:rPr>
             </w:pPr>
+            <w:r>
+              <w:rPr>
+                <w:rFonts w:ascii="Times New Roman" w:eastAsia="Times New Roman" w:hAnsi="Times New Roman" w:cs="Times New Roman"/>
+                <w:color w:val="000000" w:themeColor="text1"/>
+              </w:rPr>
+              <w:drawing>
+                <wp:inline distT="0" distB="0" distL="0" distR="0" wp14:anchorId="12D4FD9F" wp14:editId="101278EF">
+                  <wp:extent cx="1209844" cy="743054"/>
+                  <wp:effectExtent l="0" t="0" r="9525" b="0"/>
+                  <wp:docPr id="2059382258" name="Picture 1"/>
+                  <wp:cNvGraphicFramePr>
+                    <a:graphicFrameLocks xmlns:a="http://schemas.openxmlformats.org/drawingml/2006/main" noChangeAspect="1"/>
+                  </wp:cNvGraphicFramePr>
+                  <a:graphic xmlns:a="http://schemas.openxmlformats.org/drawingml/2006/main">
+                    <a:graphicData uri="http://schemas.openxmlformats.org/drawingml/2006/picture">
+                      <pic:pic xmlns:pic="http://schemas.openxmlformats.org/drawingml/2006/picture">
+                        <pic:nvPicPr>
+                          <pic:cNvPr id="2059382258" name=""/>
+                          <pic:cNvPicPr/>
+                        </pic:nvPicPr>
+                        <pic:blipFill>
+                          <a:blip r:embed="rId11"/>
+                          <a:stretch>
+                            <a:fillRect/>
+                          </a:stretch>
+                        </pic:blipFill>
+                        <pic:spPr>
+                          <a:xfrm>
+                            <a:off x="0" y="0"/>
+                            <a:ext cx="1209844" cy="743054"/>
+                          </a:xfrm>
+                          <a:prstGeom prst="rect">
+                            <a:avLst/>
+                          </a:prstGeom>
+                        </pic:spPr>
+                      </pic:pic>
+                    </a:graphicData>
+                  </a:graphic>
+                </wp:inline>
+              </w:drawing>
+            </w:r>
           </w:p>
         </w:tc>
       </w:tr>
@@ -789,6 +901,30 @@
           <w:color w:val="000000" w:themeColor="text1"/>
         </w:rPr>
       </w:pPr>
+    </w:p>
+    <w:p>
+      <w:pPr>
+        <w:pStyle w:val="ListParagraph"/>
+        <w:numPr>
+          <w:ilvl w:val="0"/>
+          <w:numId w:val="1"/>
+        </w:numPr>
+        <w:spacing w:before="185" w:line="240" w:lineRule="auto"/>
+        <w:ind w:right="2632"/>
+        <w:jc w:val="both"/>
+        <w:rPr>
+          <w:rFonts w:ascii="Times New Roman" w:eastAsia="Times New Roman" w:hAnsi="Times New Roman" w:cs="Times New Roman"/>
+          <w:color w:val="000000" w:themeColor="text1"/>
+        </w:rPr>
+      </w:pPr>
+      <w:r>
+        <w:rPr>
+          <w:rFonts w:ascii="Times New Roman" w:eastAsia="Times New Roman" w:hAnsi="Times New Roman" w:cs="Times New Roman"/>
+          <w:color w:val="000000" w:themeColor="text1"/>
+        </w:rPr>
+        <w:lastRenderedPageBreak/>
+        <w:t>Modificaciones en la ventana de trabajo</w:t>
+      </w:r>
     </w:p>
     <w:tbl>
       <w:tblPr>
@@ -870,6 +1006,47 @@
                 <w:color w:val="000000" w:themeColor="text1"/>
               </w:rPr>
             </w:pPr>
+            <w:r>
+              <w:rPr>
+                <w:rFonts w:ascii="Times New Roman" w:eastAsia="Times New Roman" w:hAnsi="Times New Roman" w:cs="Times New Roman"/>
+                <w:color w:val="000000" w:themeColor="text1"/>
+              </w:rPr>
+              <w:drawing>
+                <wp:inline distT="0" distB="0" distL="0" distR="0" wp14:anchorId="0371F8B9" wp14:editId="465F92EB">
+                  <wp:extent cx="2310765" cy="1814195"/>
+                  <wp:effectExtent l="0" t="0" r="0" b="0"/>
+                  <wp:docPr id="822494174" name="Picture 1"/>
+                  <wp:cNvGraphicFramePr>
+                    <a:graphicFrameLocks xmlns:a="http://schemas.openxmlformats.org/drawingml/2006/main" noChangeAspect="1"/>
+                  </wp:cNvGraphicFramePr>
+                  <a:graphic xmlns:a="http://schemas.openxmlformats.org/drawingml/2006/main">
+                    <a:graphicData uri="http://schemas.openxmlformats.org/drawingml/2006/picture">
+                      <pic:pic xmlns:pic="http://schemas.openxmlformats.org/drawingml/2006/picture">
+                        <pic:nvPicPr>
+                          <pic:cNvPr id="822494174" name=""/>
+                          <pic:cNvPicPr/>
+                        </pic:nvPicPr>
+                        <pic:blipFill>
+                          <a:blip r:embed="rId12"/>
+                          <a:stretch>
+                            <a:fillRect/>
+                          </a:stretch>
+                        </pic:blipFill>
+                        <pic:spPr>
+                          <a:xfrm>
+                            <a:off x="0" y="0"/>
+                            <a:ext cx="2310765" cy="1814195"/>
+                          </a:xfrm>
+                          <a:prstGeom prst="rect">
+                            <a:avLst/>
+                          </a:prstGeom>
+                        </pic:spPr>
+                      </pic:pic>
+                    </a:graphicData>
+                  </a:graphic>
+                </wp:inline>
+              </w:drawing>
+            </w:r>
           </w:p>
         </w:tc>
         <w:tc>
@@ -886,6 +1063,47 @@
                 <w:color w:val="000000" w:themeColor="text1"/>
               </w:rPr>
             </w:pPr>
+            <w:r>
+              <w:rPr>
+                <w:rFonts w:ascii="Times New Roman" w:eastAsia="Times New Roman" w:hAnsi="Times New Roman" w:cs="Times New Roman"/>
+                <w:color w:val="000000" w:themeColor="text1"/>
+              </w:rPr>
+              <w:drawing>
+                <wp:inline distT="0" distB="0" distL="0" distR="0" wp14:anchorId="33E7E07B" wp14:editId="619BA047">
+                  <wp:extent cx="2632710" cy="690245"/>
+                  <wp:effectExtent l="0" t="0" r="0" b="0"/>
+                  <wp:docPr id="57410264" name="Picture 1"/>
+                  <wp:cNvGraphicFramePr>
+                    <a:graphicFrameLocks xmlns:a="http://schemas.openxmlformats.org/drawingml/2006/main" noChangeAspect="1"/>
+                  </wp:cNvGraphicFramePr>
+                  <a:graphic xmlns:a="http://schemas.openxmlformats.org/drawingml/2006/main">
+                    <a:graphicData uri="http://schemas.openxmlformats.org/drawingml/2006/picture">
+                      <pic:pic xmlns:pic="http://schemas.openxmlformats.org/drawingml/2006/picture">
+                        <pic:nvPicPr>
+                          <pic:cNvPr id="57410264" name=""/>
+                          <pic:cNvPicPr/>
+                        </pic:nvPicPr>
+                        <pic:blipFill>
+                          <a:blip r:embed="rId13"/>
+                          <a:stretch>
+                            <a:fillRect/>
+                          </a:stretch>
+                        </pic:blipFill>
+                        <pic:spPr>
+                          <a:xfrm>
+                            <a:off x="0" y="0"/>
+                            <a:ext cx="2632710" cy="690245"/>
+                          </a:xfrm>
+                          <a:prstGeom prst="rect">
+                            <a:avLst/>
+                          </a:prstGeom>
+                        </pic:spPr>
+                      </pic:pic>
+                    </a:graphicData>
+                  </a:graphic>
+                </wp:inline>
+              </w:drawing>
+            </w:r>
           </w:p>
         </w:tc>
       </w:tr>
@@ -1662,7 +1880,6 @@
   <w:style w:type="character" w:default="1" w:styleId="DefaultParagraphFont">
     <w:name w:val="Default Paragraph Font"/>
     <w:uiPriority w:val="1"/>
-    <w:semiHidden/>
     <w:unhideWhenUsed/>
   </w:style>
   <w:style w:type="table" w:default="1" w:styleId="TableNormal">

</xml_diff>

<commit_message>
Creamos un nuevo programa que nos permite hacer modificaciones a la ventana, tanto imprimir datos como ajustar la ubicacion de la ventana, su transparencia, el tamanio...
</commit_message>
<xml_diff>
--- a/Reportes Pracitcas y Tareas/P5.docx
+++ b/Reportes Pracitcas y Tareas/P5.docx
@@ -581,6 +581,7 @@
             <w:r>
               <w:rPr>
                 <w:rFonts w:ascii="Times New Roman" w:eastAsia="Times New Roman" w:hAnsi="Times New Roman" w:cs="Times New Roman"/>
+                <w:noProof/>
                 <w:color w:val="000000" w:themeColor="text1"/>
               </w:rPr>
               <w:drawing>
@@ -638,6 +639,7 @@
             <w:r>
               <w:rPr>
                 <w:rFonts w:ascii="Times New Roman" w:eastAsia="Times New Roman" w:hAnsi="Times New Roman" w:cs="Times New Roman"/>
+                <w:noProof/>
                 <w:color w:val="000000" w:themeColor="text1"/>
               </w:rPr>
               <w:drawing>
@@ -792,6 +794,7 @@
             <w:r>
               <w:rPr>
                 <w:rFonts w:ascii="Times New Roman" w:eastAsia="Times New Roman" w:hAnsi="Times New Roman" w:cs="Times New Roman"/>
+                <w:noProof/>
                 <w:color w:val="000000" w:themeColor="text1"/>
               </w:rPr>
               <w:drawing>
@@ -849,6 +852,7 @@
             <w:r>
               <w:rPr>
                 <w:rFonts w:ascii="Times New Roman" w:eastAsia="Times New Roman" w:hAnsi="Times New Roman" w:cs="Times New Roman"/>
+                <w:noProof/>
                 <w:color w:val="000000" w:themeColor="text1"/>
               </w:rPr>
               <w:drawing>
@@ -1009,12 +1013,13 @@
             <w:r>
               <w:rPr>
                 <w:rFonts w:ascii="Times New Roman" w:eastAsia="Times New Roman" w:hAnsi="Times New Roman" w:cs="Times New Roman"/>
+                <w:noProof/>
                 <w:color w:val="000000" w:themeColor="text1"/>
               </w:rPr>
               <w:drawing>
-                <wp:inline distT="0" distB="0" distL="0" distR="0" wp14:anchorId="0371F8B9" wp14:editId="465F92EB">
-                  <wp:extent cx="2310765" cy="1814195"/>
-                  <wp:effectExtent l="0" t="0" r="0" b="0"/>
+                <wp:inline distT="0" distB="0" distL="0" distR="0" wp14:anchorId="0371F8B9" wp14:editId="1F0A2B17">
+                  <wp:extent cx="2073349" cy="1627798"/>
+                  <wp:effectExtent l="0" t="0" r="3175" b="0"/>
                   <wp:docPr id="822494174" name="Picture 1"/>
                   <wp:cNvGraphicFramePr>
                     <a:graphicFrameLocks xmlns:a="http://schemas.openxmlformats.org/drawingml/2006/main" noChangeAspect="1"/>
@@ -1035,7 +1040,7 @@
                         <pic:spPr>
                           <a:xfrm>
                             <a:off x="0" y="0"/>
-                            <a:ext cx="2310765" cy="1814195"/>
+                            <a:ext cx="2076943" cy="1630620"/>
                           </a:xfrm>
                           <a:prstGeom prst="rect">
                             <a:avLst/>
@@ -1048,6 +1053,17 @@
               </w:drawing>
             </w:r>
           </w:p>
+          <w:p>
+            <w:pPr>
+              <w:spacing w:before="185" w:line="240" w:lineRule="auto"/>
+              <w:ind w:right="-2500"/>
+              <w:jc w:val="both"/>
+              <w:rPr>
+                <w:rFonts w:ascii="Times New Roman" w:eastAsia="Times New Roman" w:hAnsi="Times New Roman" w:cs="Times New Roman"/>
+                <w:color w:val="000000" w:themeColor="text1"/>
+              </w:rPr>
+            </w:pPr>
+          </w:p>
         </w:tc>
         <w:tc>
           <w:tcPr>
@@ -1066,6 +1082,7 @@
             <w:r>
               <w:rPr>
                 <w:rFonts w:ascii="Times New Roman" w:eastAsia="Times New Roman" w:hAnsi="Times New Roman" w:cs="Times New Roman"/>
+                <w:noProof/>
                 <w:color w:val="000000" w:themeColor="text1"/>
               </w:rPr>
               <w:drawing>
@@ -1093,6 +1110,455 @@
                           <a:xfrm>
                             <a:off x="0" y="0"/>
                             <a:ext cx="2632710" cy="690245"/>
+                          </a:xfrm>
+                          <a:prstGeom prst="rect">
+                            <a:avLst/>
+                          </a:prstGeom>
+                        </pic:spPr>
+                      </pic:pic>
+                    </a:graphicData>
+                  </a:graphic>
+                </wp:inline>
+              </w:drawing>
+            </w:r>
+          </w:p>
+        </w:tc>
+      </w:tr>
+      <w:tr>
+        <w:trPr>
+          <w:trHeight w:val="608"/>
+        </w:trPr>
+        <w:tc>
+          <w:tcPr>
+            <w:tcW w:w="3855" w:type="dxa"/>
+          </w:tcPr>
+          <w:p>
+            <w:pPr>
+              <w:spacing w:before="185" w:line="240" w:lineRule="auto"/>
+              <w:ind w:right="2632"/>
+              <w:jc w:val="both"/>
+              <w:rPr>
+                <w:rFonts w:ascii="Times New Roman" w:eastAsia="Times New Roman" w:hAnsi="Times New Roman" w:cs="Times New Roman"/>
+                <w:color w:val="000000" w:themeColor="text1"/>
+              </w:rPr>
+            </w:pPr>
+            <w:r>
+              <w:rPr>
+                <w:rFonts w:ascii="Times New Roman" w:eastAsia="Times New Roman" w:hAnsi="Times New Roman" w:cs="Times New Roman"/>
+                <w:color w:val="000000" w:themeColor="text1"/>
+              </w:rPr>
+              <w:t>Proceso</w:t>
+            </w:r>
+          </w:p>
+        </w:tc>
+        <w:tc>
+          <w:tcPr>
+            <w:tcW w:w="4362" w:type="dxa"/>
+          </w:tcPr>
+          <w:p>
+            <w:pPr>
+              <w:spacing w:before="185" w:line="240" w:lineRule="auto"/>
+              <w:ind w:right="2632"/>
+              <w:jc w:val="both"/>
+              <w:rPr>
+                <w:rFonts w:ascii="Times New Roman" w:eastAsia="Times New Roman" w:hAnsi="Times New Roman" w:cs="Times New Roman"/>
+                <w:color w:val="000000" w:themeColor="text1"/>
+              </w:rPr>
+            </w:pPr>
+            <w:r>
+              <w:rPr>
+                <w:rFonts w:ascii="Times New Roman" w:eastAsia="Times New Roman" w:hAnsi="Times New Roman" w:cs="Times New Roman"/>
+                <w:color w:val="000000" w:themeColor="text1"/>
+              </w:rPr>
+              <w:t>Resultado</w:t>
+            </w:r>
+          </w:p>
+        </w:tc>
+      </w:tr>
+      <w:tr>
+        <w:trPr>
+          <w:trHeight w:val="2545"/>
+        </w:trPr>
+        <w:tc>
+          <w:tcPr>
+            <w:tcW w:w="3855" w:type="dxa"/>
+          </w:tcPr>
+          <w:p>
+            <w:pPr>
+              <w:spacing w:before="185" w:line="240" w:lineRule="auto"/>
+              <w:ind w:right="-2500"/>
+              <w:jc w:val="both"/>
+              <w:rPr>
+                <w:rFonts w:ascii="Times New Roman" w:eastAsia="Times New Roman" w:hAnsi="Times New Roman" w:cs="Times New Roman"/>
+                <w:color w:val="000000" w:themeColor="text1"/>
+              </w:rPr>
+            </w:pPr>
+            <w:r>
+              <w:rPr>
+                <w:rFonts w:ascii="Times New Roman" w:eastAsia="Times New Roman" w:hAnsi="Times New Roman" w:cs="Times New Roman"/>
+                <w:color w:val="000000" w:themeColor="text1"/>
+              </w:rPr>
+              <w:t>Con esta línea podemos definir</w:t>
+            </w:r>
+            <w:r>
+              <w:rPr>
+                <w:rFonts w:ascii="Times New Roman" w:eastAsia="Times New Roman" w:hAnsi="Times New Roman" w:cs="Times New Roman"/>
+                <w:color w:val="000000" w:themeColor="text1"/>
+              </w:rPr>
+              <w:t>:</w:t>
+            </w:r>
+          </w:p>
+          <w:p>
+            <w:pPr>
+              <w:spacing w:before="185" w:line="240" w:lineRule="auto"/>
+              <w:ind w:right="-2500"/>
+              <w:jc w:val="both"/>
+              <w:rPr>
+                <w:rFonts w:ascii="Times New Roman" w:eastAsia="Times New Roman" w:hAnsi="Times New Roman" w:cs="Times New Roman"/>
+                <w:color w:val="000000" w:themeColor="text1"/>
+              </w:rPr>
+            </w:pPr>
+            <w:r>
+              <w:rPr>
+                <w:rFonts w:ascii="Times New Roman" w:eastAsia="Times New Roman" w:hAnsi="Times New Roman" w:cs="Times New Roman"/>
+                <w:color w:val="000000" w:themeColor="text1"/>
+              </w:rPr>
+              <w:t>Ancho x Altura x pixeles a la dere</w:t>
+            </w:r>
+            <w:r>
+              <w:rPr>
+                <w:rFonts w:ascii="Times New Roman" w:eastAsia="Times New Roman" w:hAnsi="Times New Roman" w:cs="Times New Roman"/>
+                <w:color w:val="000000" w:themeColor="text1"/>
+              </w:rPr>
+              <w:t>cha</w:t>
+            </w:r>
+          </w:p>
+          <w:p>
+            <w:pPr>
+              <w:spacing w:before="185" w:line="240" w:lineRule="auto"/>
+              <w:ind w:right="-2500"/>
+              <w:jc w:val="both"/>
+              <w:rPr>
+                <w:rFonts w:ascii="Times New Roman" w:eastAsia="Times New Roman" w:hAnsi="Times New Roman" w:cs="Times New Roman"/>
+                <w:color w:val="000000" w:themeColor="text1"/>
+              </w:rPr>
+            </w:pPr>
+            <w:r>
+              <w:rPr>
+                <w:rFonts w:ascii="Times New Roman" w:eastAsia="Times New Roman" w:hAnsi="Times New Roman" w:cs="Times New Roman"/>
+                <w:color w:val="000000" w:themeColor="text1"/>
+              </w:rPr>
+              <w:t>x pixeles a la izquierda</w:t>
+            </w:r>
+          </w:p>
+          <w:p>
+            <w:pPr>
+              <w:spacing w:before="185" w:line="240" w:lineRule="auto"/>
+              <w:ind w:right="-2500"/>
+              <w:jc w:val="both"/>
+              <w:rPr>
+                <w:rFonts w:ascii="Times New Roman" w:eastAsia="Times New Roman" w:hAnsi="Times New Roman" w:cs="Times New Roman"/>
+                <w:color w:val="000000" w:themeColor="text1"/>
+              </w:rPr>
+            </w:pPr>
+            <w:r>
+              <w:rPr>
+                <w:rFonts w:ascii="Times New Roman" w:eastAsia="Times New Roman" w:hAnsi="Times New Roman" w:cs="Times New Roman"/>
+                <w:color w:val="000000" w:themeColor="text1"/>
+              </w:rPr>
+              <w:drawing>
+                <wp:inline distT="0" distB="0" distL="0" distR="0" wp14:anchorId="1A1F4C40" wp14:editId="3DBCE334">
+                  <wp:extent cx="2310765" cy="172085"/>
+                  <wp:effectExtent l="0" t="0" r="0" b="0"/>
+                  <wp:docPr id="885556162" name="Picture 1"/>
+                  <wp:cNvGraphicFramePr>
+                    <a:graphicFrameLocks xmlns:a="http://schemas.openxmlformats.org/drawingml/2006/main" noChangeAspect="1"/>
+                  </wp:cNvGraphicFramePr>
+                  <a:graphic xmlns:a="http://schemas.openxmlformats.org/drawingml/2006/main">
+                    <a:graphicData uri="http://schemas.openxmlformats.org/drawingml/2006/picture">
+                      <pic:pic xmlns:pic="http://schemas.openxmlformats.org/drawingml/2006/picture">
+                        <pic:nvPicPr>
+                          <pic:cNvPr id="885556162" name=""/>
+                          <pic:cNvPicPr/>
+                        </pic:nvPicPr>
+                        <pic:blipFill>
+                          <a:blip r:embed="rId14"/>
+                          <a:stretch>
+                            <a:fillRect/>
+                          </a:stretch>
+                        </pic:blipFill>
+                        <pic:spPr>
+                          <a:xfrm>
+                            <a:off x="0" y="0"/>
+                            <a:ext cx="2310765" cy="172085"/>
+                          </a:xfrm>
+                          <a:prstGeom prst="rect">
+                            <a:avLst/>
+                          </a:prstGeom>
+                        </pic:spPr>
+                      </pic:pic>
+                    </a:graphicData>
+                  </a:graphic>
+                </wp:inline>
+              </w:drawing>
+            </w:r>
+          </w:p>
+          <w:p>
+            <w:pPr>
+              <w:spacing w:before="185" w:line="240" w:lineRule="auto"/>
+              <w:ind w:right="-2500"/>
+              <w:jc w:val="both"/>
+              <w:rPr>
+                <w:rFonts w:ascii="Times New Roman" w:eastAsia="Times New Roman" w:hAnsi="Times New Roman" w:cs="Times New Roman"/>
+                <w:color w:val="000000" w:themeColor="text1"/>
+              </w:rPr>
+            </w:pPr>
+          </w:p>
+          <w:p>
+            <w:pPr>
+              <w:spacing w:before="185" w:line="240" w:lineRule="auto"/>
+              <w:ind w:right="-2500"/>
+              <w:jc w:val="both"/>
+              <w:rPr>
+                <w:rFonts w:ascii="Times New Roman" w:eastAsia="Times New Roman" w:hAnsi="Times New Roman" w:cs="Times New Roman"/>
+                <w:color w:val="000000" w:themeColor="text1"/>
+              </w:rPr>
+            </w:pPr>
+            <w:r>
+              <w:rPr>
+                <w:rFonts w:ascii="Times New Roman" w:eastAsia="Times New Roman" w:hAnsi="Times New Roman" w:cs="Times New Roman"/>
+                <w:color w:val="000000" w:themeColor="text1"/>
+              </w:rPr>
+              <w:drawing>
+                <wp:inline distT="0" distB="0" distL="0" distR="0" wp14:anchorId="119967AB" wp14:editId="452AB828">
+                  <wp:extent cx="2310765" cy="577850"/>
+                  <wp:effectExtent l="0" t="0" r="0" b="0"/>
+                  <wp:docPr id="748589636" name="Picture 1"/>
+                  <wp:cNvGraphicFramePr>
+                    <a:graphicFrameLocks xmlns:a="http://schemas.openxmlformats.org/drawingml/2006/main" noChangeAspect="1"/>
+                  </wp:cNvGraphicFramePr>
+                  <a:graphic xmlns:a="http://schemas.openxmlformats.org/drawingml/2006/main">
+                    <a:graphicData uri="http://schemas.openxmlformats.org/drawingml/2006/picture">
+                      <pic:pic xmlns:pic="http://schemas.openxmlformats.org/drawingml/2006/picture">
+                        <pic:nvPicPr>
+                          <pic:cNvPr id="748589636" name=""/>
+                          <pic:cNvPicPr/>
+                        </pic:nvPicPr>
+                        <pic:blipFill>
+                          <a:blip r:embed="rId15"/>
+                          <a:stretch>
+                            <a:fillRect/>
+                          </a:stretch>
+                        </pic:blipFill>
+                        <pic:spPr>
+                          <a:xfrm>
+                            <a:off x="0" y="0"/>
+                            <a:ext cx="2310765" cy="577850"/>
+                          </a:xfrm>
+                          <a:prstGeom prst="rect">
+                            <a:avLst/>
+                          </a:prstGeom>
+                        </pic:spPr>
+                      </pic:pic>
+                    </a:graphicData>
+                  </a:graphic>
+                </wp:inline>
+              </w:drawing>
+            </w:r>
+          </w:p>
+          <w:p>
+            <w:pPr>
+              <w:spacing w:before="185" w:line="240" w:lineRule="auto"/>
+              <w:ind w:right="-2500"/>
+              <w:jc w:val="both"/>
+              <w:rPr>
+                <w:rFonts w:ascii="Times New Roman" w:eastAsia="Times New Roman" w:hAnsi="Times New Roman" w:cs="Times New Roman"/>
+                <w:color w:val="000000" w:themeColor="text1"/>
+              </w:rPr>
+            </w:pPr>
+          </w:p>
+        </w:tc>
+        <w:tc>
+          <w:tcPr>
+            <w:tcW w:w="4362" w:type="dxa"/>
+          </w:tcPr>
+          <w:p>
+            <w:pPr>
+              <w:spacing w:before="185" w:line="240" w:lineRule="auto"/>
+              <w:ind w:left="93" w:right="2632"/>
+              <w:jc w:val="both"/>
+              <w:rPr>
+                <w:rFonts w:ascii="Times New Roman" w:eastAsia="Times New Roman" w:hAnsi="Times New Roman" w:cs="Times New Roman"/>
+                <w:color w:val="000000" w:themeColor="text1"/>
+              </w:rPr>
+            </w:pPr>
+            <w:r>
+              <w:rPr>
+                <w:rFonts w:ascii="Times New Roman" w:eastAsia="Times New Roman" w:hAnsi="Times New Roman" w:cs="Times New Roman"/>
+                <w:color w:val="000000" w:themeColor="text1"/>
+              </w:rPr>
+              <w:drawing>
+                <wp:inline distT="0" distB="0" distL="0" distR="0" wp14:anchorId="34273FB6" wp14:editId="60C3FF48">
+                  <wp:extent cx="2632710" cy="1487805"/>
+                  <wp:effectExtent l="0" t="0" r="0" b="0"/>
+                  <wp:docPr id="1849606033" name="Picture 1"/>
+                  <wp:cNvGraphicFramePr>
+                    <a:graphicFrameLocks xmlns:a="http://schemas.openxmlformats.org/drawingml/2006/main" noChangeAspect="1"/>
+                  </wp:cNvGraphicFramePr>
+                  <a:graphic xmlns:a="http://schemas.openxmlformats.org/drawingml/2006/main">
+                    <a:graphicData uri="http://schemas.openxmlformats.org/drawingml/2006/picture">
+                      <pic:pic xmlns:pic="http://schemas.openxmlformats.org/drawingml/2006/picture">
+                        <pic:nvPicPr>
+                          <pic:cNvPr id="1849606033" name=""/>
+                          <pic:cNvPicPr/>
+                        </pic:nvPicPr>
+                        <pic:blipFill>
+                          <a:blip r:embed="rId16"/>
+                          <a:stretch>
+                            <a:fillRect/>
+                          </a:stretch>
+                        </pic:blipFill>
+                        <pic:spPr>
+                          <a:xfrm>
+                            <a:off x="0" y="0"/>
+                            <a:ext cx="2632710" cy="1487805"/>
+                          </a:xfrm>
+                          <a:prstGeom prst="rect">
+                            <a:avLst/>
+                          </a:prstGeom>
+                        </pic:spPr>
+                      </pic:pic>
+                    </a:graphicData>
+                  </a:graphic>
+                </wp:inline>
+              </w:drawing>
+            </w:r>
+          </w:p>
+        </w:tc>
+      </w:tr>
+      <w:tr>
+        <w:trPr>
+          <w:trHeight w:val="2545"/>
+        </w:trPr>
+        <w:tc>
+          <w:tcPr>
+            <w:tcW w:w="3855" w:type="dxa"/>
+          </w:tcPr>
+          <w:p>
+            <w:pPr>
+              <w:spacing w:before="185" w:line="240" w:lineRule="auto"/>
+              <w:ind w:right="-2500"/>
+              <w:jc w:val="both"/>
+              <w:rPr>
+                <w:rFonts w:ascii="Times New Roman" w:eastAsia="Times New Roman" w:hAnsi="Times New Roman" w:cs="Times New Roman"/>
+                <w:color w:val="000000" w:themeColor="text1"/>
+              </w:rPr>
+            </w:pPr>
+            <w:r>
+              <w:rPr>
+                <w:rFonts w:ascii="Times New Roman" w:eastAsia="Times New Roman" w:hAnsi="Times New Roman" w:cs="Times New Roman"/>
+                <w:color w:val="000000" w:themeColor="text1"/>
+              </w:rPr>
+              <w:t>Hacemos una transparencia</w:t>
+            </w:r>
+          </w:p>
+          <w:p>
+            <w:pPr>
+              <w:spacing w:before="185" w:line="240" w:lineRule="auto"/>
+              <w:ind w:right="-2500"/>
+              <w:jc w:val="both"/>
+              <w:rPr>
+                <w:rFonts w:ascii="Times New Roman" w:eastAsia="Times New Roman" w:hAnsi="Times New Roman" w:cs="Times New Roman"/>
+                <w:color w:val="000000" w:themeColor="text1"/>
+              </w:rPr>
+            </w:pPr>
+            <w:r>
+              <w:rPr>
+                <w:rFonts w:ascii="Times New Roman" w:eastAsia="Times New Roman" w:hAnsi="Times New Roman" w:cs="Times New Roman"/>
+                <w:color w:val="000000" w:themeColor="text1"/>
+              </w:rPr>
+              <w:drawing>
+                <wp:inline distT="0" distB="0" distL="0" distR="0" wp14:anchorId="54D21A3C" wp14:editId="1B455816">
+                  <wp:extent cx="2310765" cy="1400810"/>
+                  <wp:effectExtent l="0" t="0" r="0" b="8890"/>
+                  <wp:docPr id="1357072208" name="Picture 1"/>
+                  <wp:cNvGraphicFramePr>
+                    <a:graphicFrameLocks xmlns:a="http://schemas.openxmlformats.org/drawingml/2006/main" noChangeAspect="1"/>
+                  </wp:cNvGraphicFramePr>
+                  <a:graphic xmlns:a="http://schemas.openxmlformats.org/drawingml/2006/main">
+                    <a:graphicData uri="http://schemas.openxmlformats.org/drawingml/2006/picture">
+                      <pic:pic xmlns:pic="http://schemas.openxmlformats.org/drawingml/2006/picture">
+                        <pic:nvPicPr>
+                          <pic:cNvPr id="1357072208" name=""/>
+                          <pic:cNvPicPr/>
+                        </pic:nvPicPr>
+                        <pic:blipFill>
+                          <a:blip r:embed="rId17"/>
+                          <a:stretch>
+                            <a:fillRect/>
+                          </a:stretch>
+                        </pic:blipFill>
+                        <pic:spPr>
+                          <a:xfrm>
+                            <a:off x="0" y="0"/>
+                            <a:ext cx="2310765" cy="1400810"/>
+                          </a:xfrm>
+                          <a:prstGeom prst="rect">
+                            <a:avLst/>
+                          </a:prstGeom>
+                        </pic:spPr>
+                      </pic:pic>
+                    </a:graphicData>
+                  </a:graphic>
+                </wp:inline>
+              </w:drawing>
+            </w:r>
+          </w:p>
+        </w:tc>
+        <w:tc>
+          <w:tcPr>
+            <w:tcW w:w="4362" w:type="dxa"/>
+          </w:tcPr>
+          <w:p>
+            <w:pPr>
+              <w:spacing w:before="185" w:line="240" w:lineRule="auto"/>
+              <w:ind w:left="93" w:right="2632"/>
+              <w:jc w:val="both"/>
+              <w:rPr>
+                <w:rFonts w:ascii="Times New Roman" w:eastAsia="Times New Roman" w:hAnsi="Times New Roman" w:cs="Times New Roman"/>
+                <w:color w:val="000000" w:themeColor="text1"/>
+              </w:rPr>
+            </w:pPr>
+            <w:r>
+              <w:rPr>
+                <w:rFonts w:ascii="Times New Roman" w:eastAsia="Times New Roman" w:hAnsi="Times New Roman" w:cs="Times New Roman"/>
+                <w:color w:val="000000" w:themeColor="text1"/>
+              </w:rPr>
+              <w:drawing>
+                <wp:inline distT="0" distB="0" distL="0" distR="0" wp14:anchorId="34CEE580" wp14:editId="369B4A1F">
+                  <wp:extent cx="2137144" cy="1464492"/>
+                  <wp:effectExtent l="0" t="0" r="0" b="2540"/>
+                  <wp:docPr id="1377970017" name="Picture 1" descr="A screenshot of a computer&#10;&#10;Description automatically generated"/>
+                  <wp:cNvGraphicFramePr>
+                    <a:graphicFrameLocks xmlns:a="http://schemas.openxmlformats.org/drawingml/2006/main" noChangeAspect="1"/>
+                  </wp:cNvGraphicFramePr>
+                  <a:graphic xmlns:a="http://schemas.openxmlformats.org/drawingml/2006/main">
+                    <a:graphicData uri="http://schemas.openxmlformats.org/drawingml/2006/picture">
+                      <pic:pic xmlns:pic="http://schemas.openxmlformats.org/drawingml/2006/picture">
+                        <pic:nvPicPr>
+                          <pic:cNvPr id="1377970017" name="Picture 1" descr="A screenshot of a computer&#10;&#10;Description automatically generated"/>
+                          <pic:cNvPicPr/>
+                        </pic:nvPicPr>
+                        <pic:blipFill>
+                          <a:blip r:embed="rId18"/>
+                          <a:stretch>
+                            <a:fillRect/>
+                          </a:stretch>
+                        </pic:blipFill>
+                        <pic:spPr>
+                          <a:xfrm>
+                            <a:off x="0" y="0"/>
+                            <a:ext cx="2150299" cy="1473507"/>
                           </a:xfrm>
                           <a:prstGeom prst="rect">
                             <a:avLst/>
@@ -1880,6 +2346,7 @@
   <w:style w:type="character" w:default="1" w:styleId="DefaultParagraphFont">
     <w:name w:val="Default Paragraph Font"/>
     <w:uiPriority w:val="1"/>
+    <w:semiHidden/>
     <w:unhideWhenUsed/>
   </w:style>
   <w:style w:type="table" w:default="1" w:styleId="TableNormal">

</xml_diff>

<commit_message>
Agregamos el codido de listas
</commit_message>
<xml_diff>
--- a/Reportes Pracitcas y Tareas/P5.docx
+++ b/Reportes Pracitcas y Tareas/P5.docx
@@ -1126,57 +1126,6 @@
       </w:tr>
       <w:tr>
         <w:trPr>
-          <w:trHeight w:val="608"/>
-        </w:trPr>
-        <w:tc>
-          <w:tcPr>
-            <w:tcW w:w="3855" w:type="dxa"/>
-          </w:tcPr>
-          <w:p>
-            <w:pPr>
-              <w:spacing w:before="185" w:line="240" w:lineRule="auto"/>
-              <w:ind w:right="2632"/>
-              <w:jc w:val="both"/>
-              <w:rPr>
-                <w:rFonts w:ascii="Times New Roman" w:eastAsia="Times New Roman" w:hAnsi="Times New Roman" w:cs="Times New Roman"/>
-                <w:color w:val="000000" w:themeColor="text1"/>
-              </w:rPr>
-            </w:pPr>
-            <w:r>
-              <w:rPr>
-                <w:rFonts w:ascii="Times New Roman" w:eastAsia="Times New Roman" w:hAnsi="Times New Roman" w:cs="Times New Roman"/>
-                <w:color w:val="000000" w:themeColor="text1"/>
-              </w:rPr>
-              <w:t>Proceso</w:t>
-            </w:r>
-          </w:p>
-        </w:tc>
-        <w:tc>
-          <w:tcPr>
-            <w:tcW w:w="4362" w:type="dxa"/>
-          </w:tcPr>
-          <w:p>
-            <w:pPr>
-              <w:spacing w:before="185" w:line="240" w:lineRule="auto"/>
-              <w:ind w:right="2632"/>
-              <w:jc w:val="both"/>
-              <w:rPr>
-                <w:rFonts w:ascii="Times New Roman" w:eastAsia="Times New Roman" w:hAnsi="Times New Roman" w:cs="Times New Roman"/>
-                <w:color w:val="000000" w:themeColor="text1"/>
-              </w:rPr>
-            </w:pPr>
-            <w:r>
-              <w:rPr>
-                <w:rFonts w:ascii="Times New Roman" w:eastAsia="Times New Roman" w:hAnsi="Times New Roman" w:cs="Times New Roman"/>
-                <w:color w:val="000000" w:themeColor="text1"/>
-              </w:rPr>
-              <w:t>Resultado</w:t>
-            </w:r>
-          </w:p>
-        </w:tc>
-      </w:tr>
-      <w:tr>
-        <w:trPr>
           <w:trHeight w:val="2545"/>
         </w:trPr>
         <w:tc>
@@ -1264,6 +1213,7 @@
             <w:r>
               <w:rPr>
                 <w:rFonts w:ascii="Times New Roman" w:eastAsia="Times New Roman" w:hAnsi="Times New Roman" w:cs="Times New Roman"/>
+                <w:noProof/>
                 <w:color w:val="000000" w:themeColor="text1"/>
               </w:rPr>
               <w:drawing>
@@ -1327,6 +1277,7 @@
             <w:r>
               <w:rPr>
                 <w:rFonts w:ascii="Times New Roman" w:eastAsia="Times New Roman" w:hAnsi="Times New Roman" w:cs="Times New Roman"/>
+                <w:noProof/>
                 <w:color w:val="000000" w:themeColor="text1"/>
               </w:rPr>
               <w:drawing>
@@ -1395,6 +1346,7 @@
             <w:r>
               <w:rPr>
                 <w:rFonts w:ascii="Times New Roman" w:eastAsia="Times New Roman" w:hAnsi="Times New Roman" w:cs="Times New Roman"/>
+                <w:noProof/>
                 <w:color w:val="000000" w:themeColor="text1"/>
               </w:rPr>
               <w:drawing>
@@ -1475,6 +1427,7 @@
             <w:r>
               <w:rPr>
                 <w:rFonts w:ascii="Times New Roman" w:eastAsia="Times New Roman" w:hAnsi="Times New Roman" w:cs="Times New Roman"/>
+                <w:noProof/>
                 <w:color w:val="000000" w:themeColor="text1"/>
               </w:rPr>
               <w:drawing>
@@ -1532,6 +1485,7 @@
             <w:r>
               <w:rPr>
                 <w:rFonts w:ascii="Times New Roman" w:eastAsia="Times New Roman" w:hAnsi="Times New Roman" w:cs="Times New Roman"/>
+                <w:noProof/>
                 <w:color w:val="000000" w:themeColor="text1"/>
               </w:rPr>
               <w:drawing>
@@ -1574,6 +1528,340 @@
         </w:tc>
       </w:tr>
     </w:tbl>
+    <w:p>
+      <w:pPr>
+        <w:spacing w:before="185" w:line="240" w:lineRule="auto"/>
+        <w:ind w:right="2632"/>
+        <w:jc w:val="both"/>
+        <w:rPr>
+          <w:rFonts w:ascii="Times New Roman" w:eastAsia="Times New Roman" w:hAnsi="Times New Roman" w:cs="Times New Roman"/>
+          <w:color w:val="000000" w:themeColor="text1"/>
+        </w:rPr>
+      </w:pPr>
+    </w:p>
+    <w:p>
+      <w:pPr>
+        <w:spacing w:before="185" w:line="240" w:lineRule="auto"/>
+        <w:ind w:right="2632"/>
+        <w:jc w:val="both"/>
+        <w:rPr>
+          <w:rFonts w:ascii="Times New Roman" w:eastAsia="Times New Roman" w:hAnsi="Times New Roman" w:cs="Times New Roman"/>
+          <w:color w:val="000000" w:themeColor="text1"/>
+        </w:rPr>
+      </w:pPr>
+    </w:p>
+    <w:p>
+      <w:pPr>
+        <w:spacing w:before="185" w:line="240" w:lineRule="auto"/>
+        <w:ind w:right="2632"/>
+        <w:jc w:val="both"/>
+        <w:rPr>
+          <w:rFonts w:ascii="Times New Roman" w:eastAsia="Times New Roman" w:hAnsi="Times New Roman" w:cs="Times New Roman"/>
+          <w:color w:val="000000" w:themeColor="text1"/>
+        </w:rPr>
+      </w:pPr>
+    </w:p>
+    <w:p>
+      <w:pPr>
+        <w:spacing w:before="185" w:line="240" w:lineRule="auto"/>
+        <w:ind w:right="2632"/>
+        <w:jc w:val="both"/>
+        <w:rPr>
+          <w:rFonts w:ascii="Times New Roman" w:eastAsia="Times New Roman" w:hAnsi="Times New Roman" w:cs="Times New Roman"/>
+          <w:color w:val="000000" w:themeColor="text1"/>
+        </w:rPr>
+      </w:pPr>
+    </w:p>
+    <w:p>
+      <w:pPr>
+        <w:pStyle w:val="ListParagraph"/>
+        <w:numPr>
+          <w:ilvl w:val="0"/>
+          <w:numId w:val="1"/>
+        </w:numPr>
+        <w:spacing w:before="185" w:line="240" w:lineRule="auto"/>
+        <w:ind w:right="2632"/>
+        <w:jc w:val="both"/>
+        <w:rPr>
+          <w:rFonts w:ascii="Times New Roman" w:eastAsia="Times New Roman" w:hAnsi="Times New Roman" w:cs="Times New Roman"/>
+          <w:color w:val="000000" w:themeColor="text1"/>
+        </w:rPr>
+      </w:pPr>
+      <w:r>
+        <w:rPr>
+          <w:rFonts w:ascii="Times New Roman" w:eastAsia="Times New Roman" w:hAnsi="Times New Roman" w:cs="Times New Roman"/>
+          <w:color w:val="000000" w:themeColor="text1"/>
+        </w:rPr>
+        <w:lastRenderedPageBreak/>
+        <w:t>Widgets</w:t>
+      </w:r>
+    </w:p>
+    <w:tbl>
+      <w:tblPr>
+        <w:tblStyle w:val="TableGrid"/>
+        <w:tblW w:w="8217" w:type="dxa"/>
+        <w:tblLayout w:type="fixed"/>
+        <w:tblLook w:val="04A0" w:firstRow="1" w:lastRow="0" w:firstColumn="1" w:lastColumn="0" w:noHBand="0" w:noVBand="1"/>
+      </w:tblPr>
+      <w:tblGrid>
+        <w:gridCol w:w="3855"/>
+        <w:gridCol w:w="4362"/>
+      </w:tblGrid>
+      <w:tr>
+        <w:trPr>
+          <w:trHeight w:val="608"/>
+        </w:trPr>
+        <w:tc>
+          <w:tcPr>
+            <w:tcW w:w="3855" w:type="dxa"/>
+          </w:tcPr>
+          <w:p>
+            <w:pPr>
+              <w:spacing w:before="185" w:line="240" w:lineRule="auto"/>
+              <w:ind w:right="2632"/>
+              <w:jc w:val="both"/>
+              <w:rPr>
+                <w:rFonts w:ascii="Times New Roman" w:eastAsia="Times New Roman" w:hAnsi="Times New Roman" w:cs="Times New Roman"/>
+                <w:color w:val="000000" w:themeColor="text1"/>
+              </w:rPr>
+            </w:pPr>
+            <w:r>
+              <w:rPr>
+                <w:rFonts w:ascii="Times New Roman" w:eastAsia="Times New Roman" w:hAnsi="Times New Roman" w:cs="Times New Roman"/>
+                <w:color w:val="000000" w:themeColor="text1"/>
+              </w:rPr>
+              <w:t>Proceso</w:t>
+            </w:r>
+          </w:p>
+        </w:tc>
+        <w:tc>
+          <w:tcPr>
+            <w:tcW w:w="4362" w:type="dxa"/>
+          </w:tcPr>
+          <w:p>
+            <w:pPr>
+              <w:spacing w:before="185" w:line="240" w:lineRule="auto"/>
+              <w:ind w:right="2632"/>
+              <w:jc w:val="both"/>
+              <w:rPr>
+                <w:rFonts w:ascii="Times New Roman" w:eastAsia="Times New Roman" w:hAnsi="Times New Roman" w:cs="Times New Roman"/>
+                <w:color w:val="000000" w:themeColor="text1"/>
+              </w:rPr>
+            </w:pPr>
+            <w:r>
+              <w:rPr>
+                <w:rFonts w:ascii="Times New Roman" w:eastAsia="Times New Roman" w:hAnsi="Times New Roman" w:cs="Times New Roman"/>
+                <w:color w:val="000000" w:themeColor="text1"/>
+              </w:rPr>
+              <w:t>Resultado</w:t>
+            </w:r>
+          </w:p>
+        </w:tc>
+      </w:tr>
+      <w:tr>
+        <w:trPr>
+          <w:trHeight w:val="2545"/>
+        </w:trPr>
+        <w:tc>
+          <w:tcPr>
+            <w:tcW w:w="3855" w:type="dxa"/>
+          </w:tcPr>
+          <w:p>
+            <w:pPr>
+              <w:spacing w:before="185" w:line="240" w:lineRule="auto"/>
+              <w:ind w:right="-2500"/>
+              <w:jc w:val="both"/>
+              <w:rPr>
+                <w:rFonts w:ascii="Times New Roman" w:eastAsia="Times New Roman" w:hAnsi="Times New Roman" w:cs="Times New Roman"/>
+                <w:color w:val="000000" w:themeColor="text1"/>
+              </w:rPr>
+            </w:pPr>
+            <w:r>
+              <w:rPr>
+                <w:rFonts w:ascii="Times New Roman" w:eastAsia="Times New Roman" w:hAnsi="Times New Roman" w:cs="Times New Roman"/>
+                <w:color w:val="000000" w:themeColor="text1"/>
+              </w:rPr>
+              <w:t>Diferentes labels</w:t>
+            </w:r>
+          </w:p>
+          <w:p>
+            <w:pPr>
+              <w:spacing w:before="185" w:line="240" w:lineRule="auto"/>
+              <w:ind w:right="-2500"/>
+              <w:jc w:val="both"/>
+              <w:rPr>
+                <w:rFonts w:ascii="Times New Roman" w:eastAsia="Times New Roman" w:hAnsi="Times New Roman" w:cs="Times New Roman"/>
+                <w:color w:val="000000" w:themeColor="text1"/>
+              </w:rPr>
+            </w:pPr>
+            <w:r>
+              <w:rPr>
+                <w:rFonts w:ascii="Times New Roman" w:eastAsia="Times New Roman" w:hAnsi="Times New Roman" w:cs="Times New Roman"/>
+                <w:color w:val="000000" w:themeColor="text1"/>
+              </w:rPr>
+              <w:drawing>
+                <wp:inline distT="0" distB="0" distL="0" distR="0" wp14:anchorId="00107F84" wp14:editId="13F88D80">
+                  <wp:extent cx="2310765" cy="1729740"/>
+                  <wp:effectExtent l="0" t="0" r="0" b="3810"/>
+                  <wp:docPr id="852048581" name="Picture 1"/>
+                  <wp:cNvGraphicFramePr>
+                    <a:graphicFrameLocks xmlns:a="http://schemas.openxmlformats.org/drawingml/2006/main" noChangeAspect="1"/>
+                  </wp:cNvGraphicFramePr>
+                  <a:graphic xmlns:a="http://schemas.openxmlformats.org/drawingml/2006/main">
+                    <a:graphicData uri="http://schemas.openxmlformats.org/drawingml/2006/picture">
+                      <pic:pic xmlns:pic="http://schemas.openxmlformats.org/drawingml/2006/picture">
+                        <pic:nvPicPr>
+                          <pic:cNvPr id="852048581" name=""/>
+                          <pic:cNvPicPr/>
+                        </pic:nvPicPr>
+                        <pic:blipFill>
+                          <a:blip r:embed="rId19"/>
+                          <a:stretch>
+                            <a:fillRect/>
+                          </a:stretch>
+                        </pic:blipFill>
+                        <pic:spPr>
+                          <a:xfrm>
+                            <a:off x="0" y="0"/>
+                            <a:ext cx="2310765" cy="1729740"/>
+                          </a:xfrm>
+                          <a:prstGeom prst="rect">
+                            <a:avLst/>
+                          </a:prstGeom>
+                        </pic:spPr>
+                      </pic:pic>
+                    </a:graphicData>
+                  </a:graphic>
+                </wp:inline>
+              </w:drawing>
+            </w:r>
+          </w:p>
+          <w:p>
+            <w:pPr>
+              <w:spacing w:before="185" w:line="240" w:lineRule="auto"/>
+              <w:ind w:right="-2500"/>
+              <w:jc w:val="both"/>
+              <w:rPr>
+                <w:rFonts w:ascii="Times New Roman" w:eastAsia="Times New Roman" w:hAnsi="Times New Roman" w:cs="Times New Roman"/>
+                <w:color w:val="000000" w:themeColor="text1"/>
+              </w:rPr>
+            </w:pPr>
+          </w:p>
+        </w:tc>
+        <w:tc>
+          <w:tcPr>
+            <w:tcW w:w="4362" w:type="dxa"/>
+          </w:tcPr>
+          <w:p>
+            <w:pPr>
+              <w:spacing w:before="185" w:line="240" w:lineRule="auto"/>
+              <w:ind w:left="93" w:right="2632"/>
+              <w:jc w:val="both"/>
+              <w:rPr>
+                <w:rFonts w:ascii="Times New Roman" w:eastAsia="Times New Roman" w:hAnsi="Times New Roman" w:cs="Times New Roman"/>
+                <w:color w:val="000000" w:themeColor="text1"/>
+              </w:rPr>
+            </w:pPr>
+          </w:p>
+        </w:tc>
+      </w:tr>
+      <w:tr>
+        <w:trPr>
+          <w:trHeight w:val="2545"/>
+        </w:trPr>
+        <w:tc>
+          <w:tcPr>
+            <w:tcW w:w="3855" w:type="dxa"/>
+          </w:tcPr>
+          <w:p>
+            <w:pPr>
+              <w:spacing w:before="185" w:line="240" w:lineRule="auto"/>
+              <w:ind w:right="-2500"/>
+              <w:jc w:val="both"/>
+              <w:rPr>
+                <w:rFonts w:ascii="Times New Roman" w:eastAsia="Times New Roman" w:hAnsi="Times New Roman" w:cs="Times New Roman"/>
+                <w:color w:val="000000" w:themeColor="text1"/>
+              </w:rPr>
+            </w:pPr>
+          </w:p>
+          <w:p>
+            <w:pPr>
+              <w:spacing w:before="185" w:line="240" w:lineRule="auto"/>
+              <w:ind w:right="-2500"/>
+              <w:jc w:val="both"/>
+              <w:rPr>
+                <w:rFonts w:ascii="Times New Roman" w:eastAsia="Times New Roman" w:hAnsi="Times New Roman" w:cs="Times New Roman"/>
+                <w:color w:val="000000" w:themeColor="text1"/>
+              </w:rPr>
+            </w:pPr>
+          </w:p>
+        </w:tc>
+        <w:tc>
+          <w:tcPr>
+            <w:tcW w:w="4362" w:type="dxa"/>
+          </w:tcPr>
+          <w:p>
+            <w:pPr>
+              <w:spacing w:before="185" w:line="240" w:lineRule="auto"/>
+              <w:ind w:left="93" w:right="2632"/>
+              <w:jc w:val="both"/>
+              <w:rPr>
+                <w:rFonts w:ascii="Times New Roman" w:eastAsia="Times New Roman" w:hAnsi="Times New Roman" w:cs="Times New Roman"/>
+                <w:color w:val="000000" w:themeColor="text1"/>
+              </w:rPr>
+            </w:pPr>
+          </w:p>
+        </w:tc>
+      </w:tr>
+      <w:tr>
+        <w:trPr>
+          <w:trHeight w:val="2545"/>
+        </w:trPr>
+        <w:tc>
+          <w:tcPr>
+            <w:tcW w:w="3855" w:type="dxa"/>
+          </w:tcPr>
+          <w:p>
+            <w:pPr>
+              <w:spacing w:before="185" w:line="240" w:lineRule="auto"/>
+              <w:ind w:right="-2500"/>
+              <w:jc w:val="both"/>
+              <w:rPr>
+                <w:rFonts w:ascii="Times New Roman" w:eastAsia="Times New Roman" w:hAnsi="Times New Roman" w:cs="Times New Roman"/>
+                <w:color w:val="000000" w:themeColor="text1"/>
+              </w:rPr>
+            </w:pPr>
+          </w:p>
+        </w:tc>
+        <w:tc>
+          <w:tcPr>
+            <w:tcW w:w="4362" w:type="dxa"/>
+          </w:tcPr>
+          <w:p>
+            <w:pPr>
+              <w:spacing w:before="185" w:line="240" w:lineRule="auto"/>
+              <w:ind w:left="93" w:right="2632"/>
+              <w:jc w:val="both"/>
+              <w:rPr>
+                <w:rFonts w:ascii="Times New Roman" w:eastAsia="Times New Roman" w:hAnsi="Times New Roman" w:cs="Times New Roman"/>
+                <w:color w:val="000000" w:themeColor="text1"/>
+              </w:rPr>
+            </w:pPr>
+          </w:p>
+        </w:tc>
+      </w:tr>
+    </w:tbl>
+    <w:p>
+      <w:pPr>
+        <w:spacing w:before="185" w:line="240" w:lineRule="auto"/>
+        <w:ind w:right="2632"/>
+        <w:jc w:val="both"/>
+        <w:rPr>
+          <w:rFonts w:ascii="Times New Roman" w:eastAsia="Times New Roman" w:hAnsi="Times New Roman" w:cs="Times New Roman"/>
+          <w:color w:val="000000" w:themeColor="text1"/>
+        </w:rPr>
+      </w:pPr>
+    </w:p>
     <w:p>
       <w:pPr>
         <w:spacing w:before="185" w:line="240" w:lineRule="auto"/>
@@ -2092,7 +2380,7 @@
   <w:style w:type="paragraph" w:default="1" w:styleId="Normal">
     <w:name w:val="Normal"/>
     <w:qFormat/>
-    <w:rsid w:val="00AB54F3"/>
+    <w:rsid w:val="00401B6B"/>
     <w:pPr>
       <w:spacing w:line="279" w:lineRule="auto"/>
     </w:pPr>

</xml_diff>